<commit_message>
Update 7.4.2 Lab - Implement DHCPv4.docx
</commit_message>
<xml_diff>
--- a/Labworks/Lab_03/7.4.2 Lab - Implement DHCPv4.docx
+++ b/Labworks/Lab_03/7.4.2 Lab - Implement DHCPv4.docx
@@ -1,10 +1,10 @@
 
 <file path=word/document.xml><?xml version="1.0" encoding="utf-8"?>
-<w:document xmlns:wpc="http://schemas.microsoft.com/office/word/2010/wordprocessingCanvas" xmlns:cx="http://schemas.microsoft.com/office/drawing/2014/chartex" xmlns:cx1="http://schemas.microsoft.com/office/drawing/2015/9/8/chartex" xmlns:cx2="http://schemas.microsoft.com/office/drawing/2015/10/21/chartex" xmlns:cx3="http://schemas.microsoft.com/office/drawing/2016/5/9/chartex" xmlns:cx4="http://schemas.microsoft.com/office/drawing/2016/5/10/chartex" xmlns:cx5="http://schemas.microsoft.com/office/drawing/2016/5/11/chartex" xmlns:cx6="http://schemas.microsoft.com/office/drawing/2016/5/12/chartex" xmlns:cx7="http://schemas.microsoft.com/office/drawing/2016/5/13/chartex" xmlns:cx8="http://schemas.microsoft.com/office/drawing/2016/5/14/chartex" xmlns:mc="http://schemas.openxmlformats.org/markup-compatibility/2006" xmlns:aink="http://schemas.microsoft.com/office/drawing/2016/ink" xmlns:am3d="http://schemas.microsoft.com/office/drawing/2017/model3d" xmlns:o="urn:schemas-microsoft-com:office:office" xmlns:r="http://schemas.openxmlformats.org/officeDocument/2006/relationships" xmlns:m="http://schemas.openxmlformats.org/officeDocument/2006/math" xmlns:v="urn:schemas-microsoft-com:vml" xmlns:wp14="http://schemas.microsoft.com/office/word/2010/wordprocessingDrawing" xmlns:wp="http://schemas.openxmlformats.org/drawingml/2006/wordprocessingDrawing" xmlns:w10="urn:schemas-microsoft-com:office:word" xmlns:w="http://schemas.openxmlformats.org/wordprocessingml/2006/main" xmlns:w14="http://schemas.microsoft.com/office/word/2010/wordml" xmlns:w15="http://schemas.microsoft.com/office/word/2012/wordml" xmlns:w16cid="http://schemas.microsoft.com/office/word/2016/wordml/cid" xmlns:w16se="http://schemas.microsoft.com/office/word/2015/wordml/symex" xmlns:wpg="http://schemas.microsoft.com/office/word/2010/wordprocessingGroup" xmlns:wpi="http://schemas.microsoft.com/office/word/2010/wordprocessingInk" xmlns:wne="http://schemas.microsoft.com/office/word/2006/wordml" xmlns:wps="http://schemas.microsoft.com/office/word/2010/wordprocessingShape" mc:Ignorable="w14 w15 w16se w16cid wp14">
+<w:document xmlns:wpc="http://schemas.microsoft.com/office/word/2010/wordprocessingCanvas" xmlns:mc="http://schemas.openxmlformats.org/markup-compatibility/2006" xmlns:o="urn:schemas-microsoft-com:office:office" xmlns:r="http://schemas.openxmlformats.org/officeDocument/2006/relationships" xmlns:m="http://schemas.openxmlformats.org/officeDocument/2006/math" xmlns:v="urn:schemas-microsoft-com:vml" xmlns:wp14="http://schemas.microsoft.com/office/word/2010/wordprocessingDrawing" xmlns:wp="http://schemas.openxmlformats.org/drawingml/2006/wordprocessingDrawing" xmlns:w10="urn:schemas-microsoft-com:office:word" xmlns:w="http://schemas.openxmlformats.org/wordprocessingml/2006/main" xmlns:w14="http://schemas.microsoft.com/office/word/2010/wordml" xmlns:w15="http://schemas.microsoft.com/office/word/2012/wordml" xmlns:wpg="http://schemas.microsoft.com/office/word/2010/wordprocessingGroup" xmlns:wpi="http://schemas.microsoft.com/office/word/2010/wordprocessingInk" xmlns:wne="http://schemas.microsoft.com/office/word/2006/wordml" xmlns:wps="http://schemas.microsoft.com/office/word/2010/wordprocessingShape" mc:Ignorable="w14 w15 wp14">
   <w:body>
     <w:p>
       <w:pPr>
-        <w:pStyle w:val="Title"/>
+        <w:pStyle w:val="afd"/>
         <w:rPr>
           <w:rStyle w:val="LabTitleInstVersred"/>
           <w:b/>
@@ -41,7 +41,7 @@
     </w:p>
     <w:p>
       <w:pPr>
-        <w:pStyle w:val="Heading1"/>
+        <w:pStyle w:val="1"/>
       </w:pPr>
       <w:r>
         <w:t>Topology</w:t>
@@ -54,6 +54,7 @@
       <w:r>
         <w:rPr>
           <w:noProof/>
+          <w:lang w:val="ru-RU" w:eastAsia="ru-RU"/>
         </w:rPr>
         <w:drawing>
           <wp:inline distT="0" distB="0" distL="0" distR="0" wp14:anchorId="6D7B6D50" wp14:editId="44E3077C">
@@ -104,7 +105,7 @@
     </w:p>
     <w:p>
       <w:pPr>
-        <w:pStyle w:val="Heading1"/>
+        <w:pStyle w:val="1"/>
         <w:numPr>
           <w:ilvl w:val="0"/>
           <w:numId w:val="0"/>
@@ -1242,7 +1243,7 @@
     </w:tbl>
     <w:p>
       <w:pPr>
-        <w:pStyle w:val="Heading1"/>
+        <w:pStyle w:val="1"/>
         <w:numPr>
           <w:ilvl w:val="0"/>
           <w:numId w:val="0"/>
@@ -1591,15 +1592,13 @@
             <w:r>
               <w:t>N/A</w:t>
             </w:r>
-            <w:bookmarkStart w:id="0" w:name="_GoBack"/>
-            <w:bookmarkEnd w:id="0"/>
           </w:p>
         </w:tc>
       </w:tr>
     </w:tbl>
     <w:p>
       <w:pPr>
-        <w:pStyle w:val="Heading1"/>
+        <w:pStyle w:val="1"/>
         <w:numPr>
           <w:ilvl w:val="0"/>
           <w:numId w:val="0"/>
@@ -1638,7 +1637,7 @@
     </w:p>
     <w:p>
       <w:pPr>
-        <w:pStyle w:val="Heading1"/>
+        <w:pStyle w:val="1"/>
       </w:pPr>
       <w:r>
         <w:lastRenderedPageBreak/>
@@ -1962,7 +1961,7 @@
     </w:p>
     <w:p>
       <w:pPr>
-        <w:pStyle w:val="Heading1"/>
+        <w:pStyle w:val="1"/>
       </w:pPr>
       <w:r>
         <w:t>Required Resources</w:t>
@@ -2020,7 +2019,7 @@
     </w:p>
     <w:p>
       <w:pPr>
-        <w:pStyle w:val="Heading1"/>
+        <w:pStyle w:val="1"/>
       </w:pPr>
       <w:r>
         <w:t>Instructions</w:t>
@@ -2028,7 +2027,7 @@
     </w:p>
     <w:p>
       <w:pPr>
-        <w:pStyle w:val="Heading2"/>
+        <w:pStyle w:val="2"/>
       </w:pPr>
       <w:r>
         <w:t>Build the Network and Configure Basic Device Settings</w:t>
@@ -2044,7 +2043,7 @@
     </w:p>
     <w:p>
       <w:pPr>
-        <w:pStyle w:val="Heading3"/>
+        <w:pStyle w:val="3"/>
       </w:pPr>
       <w:r>
         <w:t>Establish an addressing scheme</w:t>
@@ -2160,7 +2159,7 @@
     </w:p>
     <w:p>
       <w:pPr>
-        <w:pStyle w:val="Heading3"/>
+        <w:pStyle w:val="3"/>
       </w:pPr>
       <w:r>
         <w:t>Cable the network as shown in the topology.</w:t>
@@ -2176,8 +2175,9 @@
     </w:p>
     <w:p>
       <w:pPr>
-        <w:pStyle w:val="Heading3"/>
-      </w:pPr>
+        <w:pStyle w:val="3"/>
+      </w:pPr>
+      <w:bookmarkStart w:id="0" w:name="_GoBack"/>
       <w:r>
         <w:t>Configure basic settings for each router.</w:t>
       </w:r>
@@ -2319,9 +2319,10 @@
         <w:t xml:space="preserve"> to help with the correct sequence of parameters needed to execute this command.</w:t>
       </w:r>
     </w:p>
-    <w:p>
-      <w:pPr>
-        <w:pStyle w:val="Heading3"/>
+    <w:bookmarkEnd w:id="0"/>
+    <w:p>
+      <w:pPr>
+        <w:pStyle w:val="3"/>
       </w:pPr>
       <w:r>
         <w:t>Configure Inter-VLAN Routing on R1</w:t>
@@ -2359,7 +2360,7 @@
     </w:p>
     <w:p>
       <w:pPr>
-        <w:pStyle w:val="Heading3"/>
+        <w:pStyle w:val="3"/>
       </w:pPr>
       <w:r>
         <w:t>Configure G0/0/1 on R2, then G0/0/0 and static routing for both routers</w:t>
@@ -2424,7 +2425,7 @@
     </w:p>
     <w:p>
       <w:pPr>
-        <w:pStyle w:val="Heading3"/>
+        <w:pStyle w:val="3"/>
         <w:spacing w:before="120"/>
       </w:pPr>
       <w:r>
@@ -2579,7 +2580,7 @@
     </w:p>
     <w:p>
       <w:pPr>
-        <w:pStyle w:val="Heading3"/>
+        <w:pStyle w:val="3"/>
       </w:pPr>
       <w:r>
         <w:t>Create VLANs on S1.</w:t>
@@ -2696,7 +2697,7 @@
     </w:p>
     <w:p>
       <w:pPr>
-        <w:pStyle w:val="Heading3"/>
+        <w:pStyle w:val="3"/>
         <w:spacing w:before="120"/>
       </w:pPr>
       <w:r>
@@ -2733,7 +2734,7 @@
     </w:p>
     <w:p>
       <w:pPr>
-        <w:pStyle w:val="Heading4"/>
+        <w:pStyle w:val="4"/>
       </w:pPr>
       <w:r>
         <w:t>Question:</w:t>
@@ -2759,7 +2760,7 @@
     </w:p>
     <w:p>
       <w:pPr>
-        <w:pStyle w:val="Heading3"/>
+        <w:pStyle w:val="3"/>
       </w:pPr>
       <w:r>
         <w:t>Manually configure S1’s interface F0/5 as an 802.1Q</w:t>
@@ -2841,7 +2842,7 @@
     </w:p>
     <w:p>
       <w:pPr>
-        <w:pStyle w:val="Heading4"/>
+        <w:pStyle w:val="4"/>
       </w:pPr>
       <w:r>
         <w:t>Question:</w:t>
@@ -2875,7 +2876,7 @@
     </w:p>
     <w:p>
       <w:pPr>
-        <w:pStyle w:val="Heading2"/>
+        <w:pStyle w:val="2"/>
         <w:spacing w:before="120"/>
       </w:pPr>
       <w:r>
@@ -2892,7 +2893,7 @@
     </w:p>
     <w:p>
       <w:pPr>
-        <w:pStyle w:val="Heading3"/>
+        <w:pStyle w:val="3"/>
       </w:pPr>
       <w:r>
         <w:lastRenderedPageBreak/>
@@ -2978,7 +2979,7 @@
     </w:p>
     <w:p>
       <w:pPr>
-        <w:pStyle w:val="Heading3"/>
+        <w:pStyle w:val="3"/>
       </w:pPr>
       <w:r>
         <w:t>Save your configuration</w:t>
@@ -3002,7 +3003,7 @@
     </w:p>
     <w:p>
       <w:pPr>
-        <w:pStyle w:val="Heading3"/>
+        <w:pStyle w:val="3"/>
         <w:spacing w:before="120"/>
       </w:pPr>
       <w:r>
@@ -3172,7 +3173,7 @@
     </w:p>
     <w:p>
       <w:pPr>
-        <w:pStyle w:val="Heading3"/>
+        <w:pStyle w:val="3"/>
       </w:pPr>
       <w:r>
         <w:t>Attempt to acquire an IP address from DHCP on PC-A</w:t>
@@ -3224,7 +3225,7 @@
     </w:p>
     <w:p>
       <w:pPr>
-        <w:pStyle w:val="Heading2"/>
+        <w:pStyle w:val="2"/>
       </w:pPr>
       <w:r>
         <w:t>Configure and verify a DHCP Relay on R2</w:t>
@@ -3240,7 +3241,7 @@
     </w:p>
     <w:p>
       <w:pPr>
-        <w:pStyle w:val="Heading3"/>
+        <w:pStyle w:val="3"/>
       </w:pPr>
       <w:r>
         <w:t>Configure R2 as a DHCP relay agent for the LAN on G0/0/1</w:t>
@@ -3304,7 +3305,7 @@
     </w:p>
     <w:p>
       <w:pPr>
-        <w:pStyle w:val="Heading3"/>
+        <w:pStyle w:val="3"/>
         <w:spacing w:before="120"/>
       </w:pPr>
       <w:r>
@@ -3469,7 +3470,7 @@
 </file>
 
 <file path=word/endnotes.xml><?xml version="1.0" encoding="utf-8"?>
-<w:endnotes xmlns:wpc="http://schemas.microsoft.com/office/word/2010/wordprocessingCanvas" xmlns:cx="http://schemas.microsoft.com/office/drawing/2014/chartex" xmlns:cx1="http://schemas.microsoft.com/office/drawing/2015/9/8/chartex" xmlns:cx2="http://schemas.microsoft.com/office/drawing/2015/10/21/chartex" xmlns:cx3="http://schemas.microsoft.com/office/drawing/2016/5/9/chartex" xmlns:cx4="http://schemas.microsoft.com/office/drawing/2016/5/10/chartex" xmlns:cx5="http://schemas.microsoft.com/office/drawing/2016/5/11/chartex" xmlns:cx6="http://schemas.microsoft.com/office/drawing/2016/5/12/chartex" xmlns:cx7="http://schemas.microsoft.com/office/drawing/2016/5/13/chartex" xmlns:cx8="http://schemas.microsoft.com/office/drawing/2016/5/14/chartex" xmlns:mc="http://schemas.openxmlformats.org/markup-compatibility/2006" xmlns:aink="http://schemas.microsoft.com/office/drawing/2016/ink" xmlns:am3d="http://schemas.microsoft.com/office/drawing/2017/model3d" xmlns:o="urn:schemas-microsoft-com:office:office" xmlns:r="http://schemas.openxmlformats.org/officeDocument/2006/relationships" xmlns:m="http://schemas.openxmlformats.org/officeDocument/2006/math" xmlns:v="urn:schemas-microsoft-com:vml" xmlns:wp14="http://schemas.microsoft.com/office/word/2010/wordprocessingDrawing" xmlns:wp="http://schemas.openxmlformats.org/drawingml/2006/wordprocessingDrawing" xmlns:w10="urn:schemas-microsoft-com:office:word" xmlns:w="http://schemas.openxmlformats.org/wordprocessingml/2006/main" xmlns:w14="http://schemas.microsoft.com/office/word/2010/wordml" xmlns:w15="http://schemas.microsoft.com/office/word/2012/wordml" xmlns:w16cid="http://schemas.microsoft.com/office/word/2016/wordml/cid" xmlns:w16se="http://schemas.microsoft.com/office/word/2015/wordml/symex" xmlns:wpg="http://schemas.microsoft.com/office/word/2010/wordprocessingGroup" xmlns:wpi="http://schemas.microsoft.com/office/word/2010/wordprocessingInk" xmlns:wne="http://schemas.microsoft.com/office/word/2006/wordml" xmlns:wps="http://schemas.microsoft.com/office/word/2010/wordprocessingShape" mc:Ignorable="w14 w15 w16se w16cid wp14">
+<w:endnotes xmlns:wpc="http://schemas.microsoft.com/office/word/2010/wordprocessingCanvas" xmlns:mc="http://schemas.openxmlformats.org/markup-compatibility/2006" xmlns:o="urn:schemas-microsoft-com:office:office" xmlns:r="http://schemas.openxmlformats.org/officeDocument/2006/relationships" xmlns:m="http://schemas.openxmlformats.org/officeDocument/2006/math" xmlns:v="urn:schemas-microsoft-com:vml" xmlns:wp14="http://schemas.microsoft.com/office/word/2010/wordprocessingDrawing" xmlns:wp="http://schemas.openxmlformats.org/drawingml/2006/wordprocessingDrawing" xmlns:w10="urn:schemas-microsoft-com:office:word" xmlns:w="http://schemas.openxmlformats.org/wordprocessingml/2006/main" xmlns:w14="http://schemas.microsoft.com/office/word/2010/wordml" xmlns:w15="http://schemas.microsoft.com/office/word/2012/wordml" xmlns:wpg="http://schemas.microsoft.com/office/word/2010/wordprocessingGroup" xmlns:wpi="http://schemas.microsoft.com/office/word/2010/wordprocessingInk" xmlns:wne="http://schemas.microsoft.com/office/word/2006/wordml" xmlns:wps="http://schemas.microsoft.com/office/word/2010/wordprocessingShape" mc:Ignorable="w14 w15 wp14">
   <w:endnote w:type="separator" w:id="-1">
     <w:p>
       <w:pPr>
@@ -3496,10 +3497,10 @@
 </file>
 
 <file path=word/footer1.xml><?xml version="1.0" encoding="utf-8"?>
-<w:ftr xmlns:wpc="http://schemas.microsoft.com/office/word/2010/wordprocessingCanvas" xmlns:cx="http://schemas.microsoft.com/office/drawing/2014/chartex" xmlns:cx1="http://schemas.microsoft.com/office/drawing/2015/9/8/chartex" xmlns:cx2="http://schemas.microsoft.com/office/drawing/2015/10/21/chartex" xmlns:cx3="http://schemas.microsoft.com/office/drawing/2016/5/9/chartex" xmlns:cx4="http://schemas.microsoft.com/office/drawing/2016/5/10/chartex" xmlns:cx5="http://schemas.microsoft.com/office/drawing/2016/5/11/chartex" xmlns:cx6="http://schemas.microsoft.com/office/drawing/2016/5/12/chartex" xmlns:cx7="http://schemas.microsoft.com/office/drawing/2016/5/13/chartex" xmlns:cx8="http://schemas.microsoft.com/office/drawing/2016/5/14/chartex" xmlns:mc="http://schemas.openxmlformats.org/markup-compatibility/2006" xmlns:aink="http://schemas.microsoft.com/office/drawing/2016/ink" xmlns:am3d="http://schemas.microsoft.com/office/drawing/2017/model3d" xmlns:o="urn:schemas-microsoft-com:office:office" xmlns:r="http://schemas.openxmlformats.org/officeDocument/2006/relationships" xmlns:m="http://schemas.openxmlformats.org/officeDocument/2006/math" xmlns:v="urn:schemas-microsoft-com:vml" xmlns:wp14="http://schemas.microsoft.com/office/word/2010/wordprocessingDrawing" xmlns:wp="http://schemas.openxmlformats.org/drawingml/2006/wordprocessingDrawing" xmlns:w10="urn:schemas-microsoft-com:office:word" xmlns:w="http://schemas.openxmlformats.org/wordprocessingml/2006/main" xmlns:w14="http://schemas.microsoft.com/office/word/2010/wordml" xmlns:w15="http://schemas.microsoft.com/office/word/2012/wordml" xmlns:w16cid="http://schemas.microsoft.com/office/word/2016/wordml/cid" xmlns:w16se="http://schemas.microsoft.com/office/word/2015/wordml/symex" xmlns:wpg="http://schemas.microsoft.com/office/word/2010/wordprocessingGroup" xmlns:wpi="http://schemas.microsoft.com/office/word/2010/wordprocessingInk" xmlns:wne="http://schemas.microsoft.com/office/word/2006/wordml" xmlns:wps="http://schemas.microsoft.com/office/word/2010/wordprocessingShape" mc:Ignorable="w14 w15 w16se w16cid wp14">
+<w:ftr xmlns:wpc="http://schemas.microsoft.com/office/word/2010/wordprocessingCanvas" xmlns:mc="http://schemas.openxmlformats.org/markup-compatibility/2006" xmlns:o="urn:schemas-microsoft-com:office:office" xmlns:r="http://schemas.openxmlformats.org/officeDocument/2006/relationships" xmlns:m="http://schemas.openxmlformats.org/officeDocument/2006/math" xmlns:v="urn:schemas-microsoft-com:vml" xmlns:wp14="http://schemas.microsoft.com/office/word/2010/wordprocessingDrawing" xmlns:wp="http://schemas.openxmlformats.org/drawingml/2006/wordprocessingDrawing" xmlns:w10="urn:schemas-microsoft-com:office:word" xmlns:w="http://schemas.openxmlformats.org/wordprocessingml/2006/main" xmlns:w14="http://schemas.microsoft.com/office/word/2010/wordml" xmlns:w15="http://schemas.microsoft.com/office/word/2012/wordml" xmlns:wpg="http://schemas.microsoft.com/office/word/2010/wordprocessingGroup" xmlns:wpi="http://schemas.microsoft.com/office/word/2010/wordprocessingInk" xmlns:wne="http://schemas.microsoft.com/office/word/2006/wordml" xmlns:wps="http://schemas.microsoft.com/office/word/2010/wordprocessingShape" mc:Ignorable="w14 w15 wp14">
   <w:p>
     <w:pPr>
-      <w:pStyle w:val="Footer"/>
+      <w:pStyle w:val="a5"/>
       <w:rPr>
         <w:szCs w:val="16"/>
       </w:rPr>
@@ -3591,7 +3592,7 @@
         <w:noProof/>
         <w:szCs w:val="16"/>
       </w:rPr>
-      <w:t>6</w:t>
+      <w:t>5</w:t>
     </w:r>
     <w:r>
       <w:rPr>
@@ -3633,7 +3634,7 @@
         <w:noProof/>
         <w:szCs w:val="16"/>
       </w:rPr>
-      <w:t>6</w:t>
+      <w:t>5</w:t>
     </w:r>
     <w:r>
       <w:rPr>
@@ -3656,10 +3657,10 @@
 </file>
 
 <file path=word/footer2.xml><?xml version="1.0" encoding="utf-8"?>
-<w:ftr xmlns:wpc="http://schemas.microsoft.com/office/word/2010/wordprocessingCanvas" xmlns:cx="http://schemas.microsoft.com/office/drawing/2014/chartex" xmlns:cx1="http://schemas.microsoft.com/office/drawing/2015/9/8/chartex" xmlns:cx2="http://schemas.microsoft.com/office/drawing/2015/10/21/chartex" xmlns:cx3="http://schemas.microsoft.com/office/drawing/2016/5/9/chartex" xmlns:cx4="http://schemas.microsoft.com/office/drawing/2016/5/10/chartex" xmlns:cx5="http://schemas.microsoft.com/office/drawing/2016/5/11/chartex" xmlns:cx6="http://schemas.microsoft.com/office/drawing/2016/5/12/chartex" xmlns:cx7="http://schemas.microsoft.com/office/drawing/2016/5/13/chartex" xmlns:cx8="http://schemas.microsoft.com/office/drawing/2016/5/14/chartex" xmlns:mc="http://schemas.openxmlformats.org/markup-compatibility/2006" xmlns:aink="http://schemas.microsoft.com/office/drawing/2016/ink" xmlns:am3d="http://schemas.microsoft.com/office/drawing/2017/model3d" xmlns:o="urn:schemas-microsoft-com:office:office" xmlns:r="http://schemas.openxmlformats.org/officeDocument/2006/relationships" xmlns:m="http://schemas.openxmlformats.org/officeDocument/2006/math" xmlns:v="urn:schemas-microsoft-com:vml" xmlns:wp14="http://schemas.microsoft.com/office/word/2010/wordprocessingDrawing" xmlns:wp="http://schemas.openxmlformats.org/drawingml/2006/wordprocessingDrawing" xmlns:w10="urn:schemas-microsoft-com:office:word" xmlns:w="http://schemas.openxmlformats.org/wordprocessingml/2006/main" xmlns:w14="http://schemas.microsoft.com/office/word/2010/wordml" xmlns:w15="http://schemas.microsoft.com/office/word/2012/wordml" xmlns:w16cid="http://schemas.microsoft.com/office/word/2016/wordml/cid" xmlns:w16se="http://schemas.microsoft.com/office/word/2015/wordml/symex" xmlns:wpg="http://schemas.microsoft.com/office/word/2010/wordprocessingGroup" xmlns:wpi="http://schemas.microsoft.com/office/word/2010/wordprocessingInk" xmlns:wne="http://schemas.microsoft.com/office/word/2006/wordml" xmlns:wps="http://schemas.microsoft.com/office/word/2010/wordprocessingShape" mc:Ignorable="w14 w15 w16se w16cid wp14">
+<w:ftr xmlns:wpc="http://schemas.microsoft.com/office/word/2010/wordprocessingCanvas" xmlns:mc="http://schemas.openxmlformats.org/markup-compatibility/2006" xmlns:o="urn:schemas-microsoft-com:office:office" xmlns:r="http://schemas.openxmlformats.org/officeDocument/2006/relationships" xmlns:m="http://schemas.openxmlformats.org/officeDocument/2006/math" xmlns:v="urn:schemas-microsoft-com:vml" xmlns:wp14="http://schemas.microsoft.com/office/word/2010/wordprocessingDrawing" xmlns:wp="http://schemas.openxmlformats.org/drawingml/2006/wordprocessingDrawing" xmlns:w10="urn:schemas-microsoft-com:office:word" xmlns:w="http://schemas.openxmlformats.org/wordprocessingml/2006/main" xmlns:w14="http://schemas.microsoft.com/office/word/2010/wordml" xmlns:w15="http://schemas.microsoft.com/office/word/2012/wordml" xmlns:wpg="http://schemas.microsoft.com/office/word/2010/wordprocessingGroup" xmlns:wpi="http://schemas.microsoft.com/office/word/2010/wordprocessingInk" xmlns:wne="http://schemas.microsoft.com/office/word/2006/wordml" xmlns:wps="http://schemas.microsoft.com/office/word/2010/wordprocessingShape" mc:Ignorable="w14 w15 wp14">
   <w:p>
     <w:pPr>
-      <w:pStyle w:val="Footer"/>
+      <w:pStyle w:val="a5"/>
       <w:rPr>
         <w:szCs w:val="16"/>
       </w:rPr>
@@ -3793,7 +3794,7 @@
         <w:noProof/>
         <w:szCs w:val="16"/>
       </w:rPr>
-      <w:t>6</w:t>
+      <w:t>5</w:t>
     </w:r>
     <w:r>
       <w:rPr>
@@ -3816,7 +3817,7 @@
 </file>
 
 <file path=word/footnotes.xml><?xml version="1.0" encoding="utf-8"?>
-<w:footnotes xmlns:wpc="http://schemas.microsoft.com/office/word/2010/wordprocessingCanvas" xmlns:cx="http://schemas.microsoft.com/office/drawing/2014/chartex" xmlns:cx1="http://schemas.microsoft.com/office/drawing/2015/9/8/chartex" xmlns:cx2="http://schemas.microsoft.com/office/drawing/2015/10/21/chartex" xmlns:cx3="http://schemas.microsoft.com/office/drawing/2016/5/9/chartex" xmlns:cx4="http://schemas.microsoft.com/office/drawing/2016/5/10/chartex" xmlns:cx5="http://schemas.microsoft.com/office/drawing/2016/5/11/chartex" xmlns:cx6="http://schemas.microsoft.com/office/drawing/2016/5/12/chartex" xmlns:cx7="http://schemas.microsoft.com/office/drawing/2016/5/13/chartex" xmlns:cx8="http://schemas.microsoft.com/office/drawing/2016/5/14/chartex" xmlns:mc="http://schemas.openxmlformats.org/markup-compatibility/2006" xmlns:aink="http://schemas.microsoft.com/office/drawing/2016/ink" xmlns:am3d="http://schemas.microsoft.com/office/drawing/2017/model3d" xmlns:o="urn:schemas-microsoft-com:office:office" xmlns:r="http://schemas.openxmlformats.org/officeDocument/2006/relationships" xmlns:m="http://schemas.openxmlformats.org/officeDocument/2006/math" xmlns:v="urn:schemas-microsoft-com:vml" xmlns:wp14="http://schemas.microsoft.com/office/word/2010/wordprocessingDrawing" xmlns:wp="http://schemas.openxmlformats.org/drawingml/2006/wordprocessingDrawing" xmlns:w10="urn:schemas-microsoft-com:office:word" xmlns:w="http://schemas.openxmlformats.org/wordprocessingml/2006/main" xmlns:w14="http://schemas.microsoft.com/office/word/2010/wordml" xmlns:w15="http://schemas.microsoft.com/office/word/2012/wordml" xmlns:w16cid="http://schemas.microsoft.com/office/word/2016/wordml/cid" xmlns:w16se="http://schemas.microsoft.com/office/word/2015/wordml/symex" xmlns:wpg="http://schemas.microsoft.com/office/word/2010/wordprocessingGroup" xmlns:wpi="http://schemas.microsoft.com/office/word/2010/wordprocessingInk" xmlns:wne="http://schemas.microsoft.com/office/word/2006/wordml" xmlns:wps="http://schemas.microsoft.com/office/word/2010/wordprocessingShape" mc:Ignorable="w14 w15 w16se w16cid wp14">
+<w:footnotes xmlns:wpc="http://schemas.microsoft.com/office/word/2010/wordprocessingCanvas" xmlns:mc="http://schemas.openxmlformats.org/markup-compatibility/2006" xmlns:o="urn:schemas-microsoft-com:office:office" xmlns:r="http://schemas.openxmlformats.org/officeDocument/2006/relationships" xmlns:m="http://schemas.openxmlformats.org/officeDocument/2006/math" xmlns:v="urn:schemas-microsoft-com:vml" xmlns:wp14="http://schemas.microsoft.com/office/word/2010/wordprocessingDrawing" xmlns:wp="http://schemas.openxmlformats.org/drawingml/2006/wordprocessingDrawing" xmlns:w10="urn:schemas-microsoft-com:office:word" xmlns:w="http://schemas.openxmlformats.org/wordprocessingml/2006/main" xmlns:w14="http://schemas.microsoft.com/office/word/2010/wordml" xmlns:w15="http://schemas.microsoft.com/office/word/2012/wordml" xmlns:wpg="http://schemas.microsoft.com/office/word/2010/wordprocessingGroup" xmlns:wpi="http://schemas.microsoft.com/office/word/2010/wordprocessingInk" xmlns:wne="http://schemas.microsoft.com/office/word/2006/wordml" xmlns:wps="http://schemas.microsoft.com/office/word/2010/wordprocessingShape" mc:Ignorable="w14 w15 wp14">
   <w:footnote w:type="separator" w:id="-1">
     <w:p>
       <w:pPr>
@@ -3843,7 +3844,7 @@
 </file>
 
 <file path=word/header1.xml><?xml version="1.0" encoding="utf-8"?>
-<w:hdr xmlns:wpc="http://schemas.microsoft.com/office/word/2010/wordprocessingCanvas" xmlns:cx="http://schemas.microsoft.com/office/drawing/2014/chartex" xmlns:cx1="http://schemas.microsoft.com/office/drawing/2015/9/8/chartex" xmlns:cx2="http://schemas.microsoft.com/office/drawing/2015/10/21/chartex" xmlns:cx3="http://schemas.microsoft.com/office/drawing/2016/5/9/chartex" xmlns:cx4="http://schemas.microsoft.com/office/drawing/2016/5/10/chartex" xmlns:cx5="http://schemas.microsoft.com/office/drawing/2016/5/11/chartex" xmlns:cx6="http://schemas.microsoft.com/office/drawing/2016/5/12/chartex" xmlns:cx7="http://schemas.microsoft.com/office/drawing/2016/5/13/chartex" xmlns:cx8="http://schemas.microsoft.com/office/drawing/2016/5/14/chartex" xmlns:mc="http://schemas.openxmlformats.org/markup-compatibility/2006" xmlns:aink="http://schemas.microsoft.com/office/drawing/2016/ink" xmlns:am3d="http://schemas.microsoft.com/office/drawing/2017/model3d" xmlns:o="urn:schemas-microsoft-com:office:office" xmlns:r="http://schemas.openxmlformats.org/officeDocument/2006/relationships" xmlns:m="http://schemas.openxmlformats.org/officeDocument/2006/math" xmlns:v="urn:schemas-microsoft-com:vml" xmlns:wp14="http://schemas.microsoft.com/office/word/2010/wordprocessingDrawing" xmlns:wp="http://schemas.openxmlformats.org/drawingml/2006/wordprocessingDrawing" xmlns:w10="urn:schemas-microsoft-com:office:word" xmlns:w="http://schemas.openxmlformats.org/wordprocessingml/2006/main" xmlns:w14="http://schemas.microsoft.com/office/word/2010/wordml" xmlns:w15="http://schemas.microsoft.com/office/word/2012/wordml" xmlns:w16cid="http://schemas.microsoft.com/office/word/2016/wordml/cid" xmlns:w16se="http://schemas.microsoft.com/office/word/2015/wordml/symex" xmlns:wpg="http://schemas.microsoft.com/office/word/2010/wordprocessingGroup" xmlns:wpi="http://schemas.microsoft.com/office/word/2010/wordprocessingInk" xmlns:wne="http://schemas.microsoft.com/office/word/2006/wordml" xmlns:wps="http://schemas.microsoft.com/office/word/2010/wordprocessingShape" mc:Ignorable="w14 w15 w16se w16cid wp14">
+<w:hdr xmlns:wpc="http://schemas.microsoft.com/office/word/2010/wordprocessingCanvas" xmlns:mc="http://schemas.openxmlformats.org/markup-compatibility/2006" xmlns:o="urn:schemas-microsoft-com:office:office" xmlns:r="http://schemas.openxmlformats.org/officeDocument/2006/relationships" xmlns:m="http://schemas.openxmlformats.org/officeDocument/2006/math" xmlns:v="urn:schemas-microsoft-com:vml" xmlns:wp14="http://schemas.microsoft.com/office/word/2010/wordprocessingDrawing" xmlns:wp="http://schemas.openxmlformats.org/drawingml/2006/wordprocessingDrawing" xmlns:w10="urn:schemas-microsoft-com:office:word" xmlns:w="http://schemas.openxmlformats.org/wordprocessingml/2006/main" xmlns:w14="http://schemas.microsoft.com/office/word/2010/wordml" xmlns:w15="http://schemas.microsoft.com/office/word/2012/wordml" xmlns:wpg="http://schemas.microsoft.com/office/word/2010/wordprocessingGroup" xmlns:wpi="http://schemas.microsoft.com/office/word/2010/wordprocessingInk" xmlns:wne="http://schemas.microsoft.com/office/word/2006/wordml" xmlns:wps="http://schemas.microsoft.com/office/word/2010/wordprocessingShape" mc:Ignorable="w14 w15 wp14">
   <w:sdt>
     <w:sdtPr>
       <w:alias w:val="Title"/>
@@ -3871,7 +3872,7 @@
 </file>
 
 <file path=word/header2.xml><?xml version="1.0" encoding="utf-8"?>
-<w:hdr xmlns:wpc="http://schemas.microsoft.com/office/word/2010/wordprocessingCanvas" xmlns:cx="http://schemas.microsoft.com/office/drawing/2014/chartex" xmlns:cx1="http://schemas.microsoft.com/office/drawing/2015/9/8/chartex" xmlns:cx2="http://schemas.microsoft.com/office/drawing/2015/10/21/chartex" xmlns:cx3="http://schemas.microsoft.com/office/drawing/2016/5/9/chartex" xmlns:cx4="http://schemas.microsoft.com/office/drawing/2016/5/10/chartex" xmlns:cx5="http://schemas.microsoft.com/office/drawing/2016/5/11/chartex" xmlns:cx6="http://schemas.microsoft.com/office/drawing/2016/5/12/chartex" xmlns:cx7="http://schemas.microsoft.com/office/drawing/2016/5/13/chartex" xmlns:cx8="http://schemas.microsoft.com/office/drawing/2016/5/14/chartex" xmlns:mc="http://schemas.openxmlformats.org/markup-compatibility/2006" xmlns:aink="http://schemas.microsoft.com/office/drawing/2016/ink" xmlns:am3d="http://schemas.microsoft.com/office/drawing/2017/model3d" xmlns:o="urn:schemas-microsoft-com:office:office" xmlns:r="http://schemas.openxmlformats.org/officeDocument/2006/relationships" xmlns:m="http://schemas.openxmlformats.org/officeDocument/2006/math" xmlns:v="urn:schemas-microsoft-com:vml" xmlns:wp14="http://schemas.microsoft.com/office/word/2010/wordprocessingDrawing" xmlns:wp="http://schemas.openxmlformats.org/drawingml/2006/wordprocessingDrawing" xmlns:w10="urn:schemas-microsoft-com:office:word" xmlns:w="http://schemas.openxmlformats.org/wordprocessingml/2006/main" xmlns:w14="http://schemas.microsoft.com/office/word/2010/wordml" xmlns:w15="http://schemas.microsoft.com/office/word/2012/wordml" xmlns:w16cid="http://schemas.microsoft.com/office/word/2016/wordml/cid" xmlns:w16se="http://schemas.microsoft.com/office/word/2015/wordml/symex" xmlns:wpg="http://schemas.microsoft.com/office/word/2010/wordprocessingGroup" xmlns:wpi="http://schemas.microsoft.com/office/word/2010/wordprocessingInk" xmlns:wne="http://schemas.microsoft.com/office/word/2006/wordml" xmlns:wps="http://schemas.microsoft.com/office/word/2010/wordprocessingShape" mc:Ignorable="w14 w15 w16se w16cid wp14">
+<w:hdr xmlns:wpc="http://schemas.microsoft.com/office/word/2010/wordprocessingCanvas" xmlns:mc="http://schemas.openxmlformats.org/markup-compatibility/2006" xmlns:o="urn:schemas-microsoft-com:office:office" xmlns:r="http://schemas.openxmlformats.org/officeDocument/2006/relationships" xmlns:m="http://schemas.openxmlformats.org/officeDocument/2006/math" xmlns:v="urn:schemas-microsoft-com:vml" xmlns:wp14="http://schemas.microsoft.com/office/word/2010/wordprocessingDrawing" xmlns:wp="http://schemas.openxmlformats.org/drawingml/2006/wordprocessingDrawing" xmlns:w10="urn:schemas-microsoft-com:office:word" xmlns:w="http://schemas.openxmlformats.org/wordprocessingml/2006/main" xmlns:w14="http://schemas.microsoft.com/office/word/2010/wordml" xmlns:w15="http://schemas.microsoft.com/office/word/2012/wordml" xmlns:wpg="http://schemas.microsoft.com/office/word/2010/wordprocessingGroup" xmlns:wpi="http://schemas.microsoft.com/office/word/2010/wordprocessingInk" xmlns:wne="http://schemas.microsoft.com/office/word/2006/wordml" xmlns:wps="http://schemas.microsoft.com/office/word/2010/wordprocessingShape" mc:Ignorable="w14 w15 wp14">
   <w:p>
     <w:pPr>
       <w:ind w:left="-288"/>
@@ -3879,6 +3880,7 @@
     <w:r>
       <w:rPr>
         <w:noProof/>
+        <w:lang w:val="ru-RU" w:eastAsia="ru-RU"/>
       </w:rPr>
       <w:drawing>
         <wp:inline distT="0" distB="0" distL="0" distR="0" wp14:anchorId="61CFAE3E" wp14:editId="775C708A">
@@ -3934,8 +3936,8 @@
 </file>
 
 <file path=word/numbering.xml><?xml version="1.0" encoding="utf-8"?>
-<w:numbering xmlns:wpc="http://schemas.microsoft.com/office/word/2010/wordprocessingCanvas" xmlns:cx="http://schemas.microsoft.com/office/drawing/2014/chartex" xmlns:cx1="http://schemas.microsoft.com/office/drawing/2015/9/8/chartex" xmlns:cx2="http://schemas.microsoft.com/office/drawing/2015/10/21/chartex" xmlns:cx3="http://schemas.microsoft.com/office/drawing/2016/5/9/chartex" xmlns:cx4="http://schemas.microsoft.com/office/drawing/2016/5/10/chartex" xmlns:cx5="http://schemas.microsoft.com/office/drawing/2016/5/11/chartex" xmlns:cx6="http://schemas.microsoft.com/office/drawing/2016/5/12/chartex" xmlns:cx7="http://schemas.microsoft.com/office/drawing/2016/5/13/chartex" xmlns:cx8="http://schemas.microsoft.com/office/drawing/2016/5/14/chartex" xmlns:mc="http://schemas.openxmlformats.org/markup-compatibility/2006" xmlns:aink="http://schemas.microsoft.com/office/drawing/2016/ink" xmlns:am3d="http://schemas.microsoft.com/office/drawing/2017/model3d" xmlns:o="urn:schemas-microsoft-com:office:office" xmlns:r="http://schemas.openxmlformats.org/officeDocument/2006/relationships" xmlns:m="http://schemas.openxmlformats.org/officeDocument/2006/math" xmlns:v="urn:schemas-microsoft-com:vml" xmlns:wp14="http://schemas.microsoft.com/office/word/2010/wordprocessingDrawing" xmlns:wp="http://schemas.openxmlformats.org/drawingml/2006/wordprocessingDrawing" xmlns:w10="urn:schemas-microsoft-com:office:word" xmlns:w="http://schemas.openxmlformats.org/wordprocessingml/2006/main" xmlns:w14="http://schemas.microsoft.com/office/word/2010/wordml" xmlns:w15="http://schemas.microsoft.com/office/word/2012/wordml" xmlns:w16cid="http://schemas.microsoft.com/office/word/2016/wordml/cid" xmlns:w16se="http://schemas.microsoft.com/office/word/2015/wordml/symex" xmlns:wpg="http://schemas.microsoft.com/office/word/2010/wordprocessingGroup" xmlns:wpi="http://schemas.microsoft.com/office/word/2010/wordprocessingInk" xmlns:wne="http://schemas.microsoft.com/office/word/2006/wordml" xmlns:wps="http://schemas.microsoft.com/office/word/2010/wordprocessingShape" mc:Ignorable="w14 w15 w16se w16cid wp14">
-  <w:abstractNum w:abstractNumId="0" w15:restartNumberingAfterBreak="0">
+<w:numbering xmlns:wpc="http://schemas.microsoft.com/office/word/2010/wordprocessingCanvas" xmlns:mc="http://schemas.openxmlformats.org/markup-compatibility/2006" xmlns:o="urn:schemas-microsoft-com:office:office" xmlns:r="http://schemas.openxmlformats.org/officeDocument/2006/relationships" xmlns:m="http://schemas.openxmlformats.org/officeDocument/2006/math" xmlns:v="urn:schemas-microsoft-com:vml" xmlns:wp14="http://schemas.microsoft.com/office/word/2010/wordprocessingDrawing" xmlns:wp="http://schemas.openxmlformats.org/drawingml/2006/wordprocessingDrawing" xmlns:w10="urn:schemas-microsoft-com:office:word" xmlns:w="http://schemas.openxmlformats.org/wordprocessingml/2006/main" xmlns:w14="http://schemas.microsoft.com/office/word/2010/wordml" xmlns:w15="http://schemas.microsoft.com/office/word/2012/wordml" xmlns:wpg="http://schemas.microsoft.com/office/word/2010/wordprocessingGroup" xmlns:wpi="http://schemas.microsoft.com/office/word/2010/wordprocessingInk" xmlns:wne="http://schemas.microsoft.com/office/word/2006/wordml" xmlns:wps="http://schemas.microsoft.com/office/word/2010/wordprocessingShape" mc:Ignorable="w14 w15 wp14">
+  <w:abstractNum w:abstractNumId="0">
     <w:nsid w:val="04B70C52"/>
     <w:multiLevelType w:val="hybridMultilevel"/>
     <w:tmpl w:val="F1D885E6"/>
@@ -4054,7 +4056,7 @@
       </w:pPr>
     </w:lvl>
   </w:abstractNum>
-  <w:abstractNum w:abstractNumId="1" w15:restartNumberingAfterBreak="0">
+  <w:abstractNum w:abstractNumId="1">
     <w:nsid w:val="070E4F72"/>
     <w:multiLevelType w:val="hybridMultilevel"/>
     <w:tmpl w:val="F7D6615E"/>
@@ -4168,7 +4170,7 @@
       </w:rPr>
     </w:lvl>
   </w:abstractNum>
-  <w:abstractNum w:abstractNumId="2" w15:restartNumberingAfterBreak="0">
+  <w:abstractNum w:abstractNumId="2">
     <w:nsid w:val="119F2A62"/>
     <w:multiLevelType w:val="hybridMultilevel"/>
     <w:tmpl w:val="09EC01D2"/>
@@ -4254,7 +4256,7 @@
       </w:pPr>
     </w:lvl>
   </w:abstractNum>
-  <w:abstractNum w:abstractNumId="3" w15:restartNumberingAfterBreak="0">
+  <w:abstractNum w:abstractNumId="3">
     <w:nsid w:val="1217228C"/>
     <w:multiLevelType w:val="multilevel"/>
     <w:tmpl w:val="8F7AA0DE"/>
@@ -4375,7 +4377,7 @@
       </w:rPr>
     </w:lvl>
   </w:abstractNum>
-  <w:abstractNum w:abstractNumId="4" w15:restartNumberingAfterBreak="0">
+  <w:abstractNum w:abstractNumId="4">
     <w:nsid w:val="1DF612DD"/>
     <w:multiLevelType w:val="multilevel"/>
     <w:tmpl w:val="F92A5A10"/>
@@ -4383,7 +4385,7 @@
     <w:lvl w:ilvl="0">
       <w:start w:val="1"/>
       <w:numFmt w:val="none"/>
-      <w:pStyle w:val="Heading1"/>
+      <w:pStyle w:val="1"/>
       <w:suff w:val="nothing"/>
       <w:lvlText w:val=""/>
       <w:lvlJc w:val="left"/>
@@ -4397,7 +4399,7 @@
     <w:lvl w:ilvl="1">
       <w:start w:val="1"/>
       <w:numFmt w:val="decimal"/>
-      <w:pStyle w:val="Heading2"/>
+      <w:pStyle w:val="2"/>
       <w:suff w:val="space"/>
       <w:lvlText w:val="Part %2:"/>
       <w:lvlJc w:val="left"/>
@@ -4411,12 +4413,12 @@
     <w:lvl w:ilvl="2">
       <w:start w:val="1"/>
       <w:numFmt w:val="decimal"/>
-      <w:pStyle w:val="Heading3"/>
+      <w:pStyle w:val="3"/>
       <w:suff w:val="space"/>
       <w:lvlText w:val="Step %3:"/>
       <w:lvlJc w:val="left"/>
       <w:pPr>
-        <w:ind w:left="0" w:firstLine="0"/>
+        <w:ind w:left="568" w:firstLine="0"/>
       </w:pPr>
       <w:rPr>
         <w:rFonts w:hint="default"/>
@@ -4503,7 +4505,7 @@
       </w:rPr>
     </w:lvl>
   </w:abstractNum>
-  <w:abstractNum w:abstractNumId="5" w15:restartNumberingAfterBreak="0">
+  <w:abstractNum w:abstractNumId="5">
     <w:nsid w:val="21C77B78"/>
     <w:multiLevelType w:val="multilevel"/>
     <w:tmpl w:val="DB06027C"/>
@@ -4627,7 +4629,7 @@
       </w:rPr>
     </w:lvl>
   </w:abstractNum>
-  <w:abstractNum w:abstractNumId="6" w15:restartNumberingAfterBreak="0">
+  <w:abstractNum w:abstractNumId="6">
     <w:nsid w:val="3849793F"/>
     <w:multiLevelType w:val="hybridMultilevel"/>
     <w:tmpl w:val="164E3318"/>
@@ -4740,7 +4742,7 @@
       </w:rPr>
     </w:lvl>
   </w:abstractNum>
-  <w:abstractNum w:abstractNumId="7" w15:restartNumberingAfterBreak="0">
+  <w:abstractNum w:abstractNumId="7">
     <w:nsid w:val="3C177C61"/>
     <w:multiLevelType w:val="hybridMultilevel"/>
     <w:tmpl w:val="BF1633C8"/>
@@ -4853,7 +4855,7 @@
       </w:rPr>
     </w:lvl>
   </w:abstractNum>
-  <w:abstractNum w:abstractNumId="8" w15:restartNumberingAfterBreak="0">
+  <w:abstractNum w:abstractNumId="8">
     <w:nsid w:val="48A47E63"/>
     <w:multiLevelType w:val="hybridMultilevel"/>
     <w:tmpl w:val="EBFEF016"/>
@@ -4966,7 +4968,7 @@
       </w:pPr>
     </w:lvl>
   </w:abstractNum>
-  <w:abstractNum w:abstractNumId="9" w15:restartNumberingAfterBreak="0">
+  <w:abstractNum w:abstractNumId="9">
     <w:nsid w:val="4ADC1A62"/>
     <w:multiLevelType w:val="hybridMultilevel"/>
     <w:tmpl w:val="164E3318"/>
@@ -5079,7 +5081,7 @@
       </w:rPr>
     </w:lvl>
   </w:abstractNum>
-  <w:abstractNum w:abstractNumId="10" w15:restartNumberingAfterBreak="0">
+  <w:abstractNum w:abstractNumId="10">
     <w:nsid w:val="4BF23836"/>
     <w:multiLevelType w:val="multilevel"/>
     <w:tmpl w:val="3710D46E"/>
@@ -5211,7 +5213,7 @@
       </w:rPr>
     </w:lvl>
   </w:abstractNum>
-  <w:abstractNum w:abstractNumId="11" w15:restartNumberingAfterBreak="0">
+  <w:abstractNum w:abstractNumId="11">
     <w:nsid w:val="63EF26F3"/>
     <w:multiLevelType w:val="hybridMultilevel"/>
     <w:tmpl w:val="D632E52E"/>
@@ -5324,7 +5326,7 @@
       </w:rPr>
     </w:lvl>
   </w:abstractNum>
-  <w:abstractNum w:abstractNumId="12" w15:restartNumberingAfterBreak="0">
+  <w:abstractNum w:abstractNumId="12">
     <w:nsid w:val="68E615F2"/>
     <w:multiLevelType w:val="hybridMultilevel"/>
     <w:tmpl w:val="9364DE72"/>
@@ -5437,7 +5439,7 @@
       </w:rPr>
     </w:lvl>
   </w:abstractNum>
-  <w:abstractNum w:abstractNumId="13" w15:restartNumberingAfterBreak="0">
+  <w:abstractNum w:abstractNumId="13">
     <w:nsid w:val="71A512BD"/>
     <w:multiLevelType w:val="hybridMultilevel"/>
     <w:tmpl w:val="09EC01D2"/>
@@ -5523,7 +5525,7 @@
       </w:pPr>
     </w:lvl>
   </w:abstractNum>
-  <w:abstractNum w:abstractNumId="14" w15:restartNumberingAfterBreak="0">
+  <w:abstractNum w:abstractNumId="14">
     <w:nsid w:val="797E2668"/>
     <w:multiLevelType w:val="multilevel"/>
     <w:tmpl w:val="00AADDF2"/>
@@ -5657,7 +5659,7 @@
       <w:lvl w:ilvl="0">
         <w:start w:val="1"/>
         <w:numFmt w:val="decimal"/>
-        <w:pStyle w:val="Heading1"/>
+        <w:pStyle w:val="1"/>
         <w:suff w:val="space"/>
         <w:lvlText w:val="Part %1:"/>
         <w:lvlJc w:val="left"/>
@@ -5673,7 +5675,7 @@
       <w:lvl w:ilvl="1">
         <w:start w:val="1"/>
         <w:numFmt w:val="decimal"/>
-        <w:pStyle w:val="Heading2"/>
+        <w:pStyle w:val="2"/>
         <w:suff w:val="space"/>
         <w:lvlText w:val="Task %2:"/>
         <w:lvlJc w:val="left"/>
@@ -5689,7 +5691,7 @@
       <w:lvl w:ilvl="2">
         <w:start w:val="1"/>
         <w:numFmt w:val="decimal"/>
-        <w:pStyle w:val="Heading3"/>
+        <w:pStyle w:val="3"/>
         <w:suff w:val="space"/>
         <w:lvlText w:val="Step %3:"/>
         <w:lvlJc w:val="left"/>
@@ -5805,7 +5807,7 @@
       <w:lvl w:ilvl="0">
         <w:start w:val="1"/>
         <w:numFmt w:val="decimal"/>
-        <w:pStyle w:val="Heading1"/>
+        <w:pStyle w:val="1"/>
         <w:suff w:val="space"/>
         <w:lvlText w:val="Part %1:"/>
         <w:lvlJc w:val="left"/>
@@ -5822,7 +5824,7 @@
       <w:lvl w:ilvl="1">
         <w:start w:val="1"/>
         <w:numFmt w:val="decimal"/>
-        <w:pStyle w:val="Heading2"/>
+        <w:pStyle w:val="2"/>
         <w:suff w:val="space"/>
         <w:lvlText w:val="Task %2:"/>
         <w:lvlJc w:val="left"/>
@@ -5839,7 +5841,7 @@
       <w:lvl w:ilvl="2">
         <w:start w:val="1"/>
         <w:numFmt w:val="decimal"/>
-        <w:pStyle w:val="Heading3"/>
+        <w:pStyle w:val="3"/>
         <w:suff w:val="space"/>
         <w:lvlText w:val="Step %3:"/>
         <w:lvlJc w:val="left"/>
@@ -5986,7 +5988,7 @@
       <w:lvl w:ilvl="2">
         <w:start w:val="1"/>
         <w:numFmt w:val="lowerLetter"/>
-        <w:pStyle w:val="Heading3"/>
+        <w:pStyle w:val="3"/>
         <w:lvlText w:val="%3."/>
         <w:lvlJc w:val="left"/>
         <w:pPr>
@@ -6295,7 +6297,7 @@
 </file>
 
 <file path=word/styles.xml><?xml version="1.0" encoding="utf-8"?>
-<w:styles xmlns:mc="http://schemas.openxmlformats.org/markup-compatibility/2006" xmlns:r="http://schemas.openxmlformats.org/officeDocument/2006/relationships" xmlns:w="http://schemas.openxmlformats.org/wordprocessingml/2006/main" xmlns:w14="http://schemas.microsoft.com/office/word/2010/wordml" xmlns:w15="http://schemas.microsoft.com/office/word/2012/wordml" xmlns:w16cid="http://schemas.microsoft.com/office/word/2016/wordml/cid" xmlns:w16se="http://schemas.microsoft.com/office/word/2015/wordml/symex" mc:Ignorable="w14 w15 w16se w16cid">
+<w:styles xmlns:mc="http://schemas.openxmlformats.org/markup-compatibility/2006" xmlns:r="http://schemas.openxmlformats.org/officeDocument/2006/relationships" xmlns:w="http://schemas.openxmlformats.org/wordprocessingml/2006/main" xmlns:w14="http://schemas.microsoft.com/office/word/2010/wordml" xmlns:w15="http://schemas.microsoft.com/office/word/2012/wordml" mc:Ignorable="w14 w15">
   <w:docDefaults>
     <w:rPrDefault>
       <w:rPr>
@@ -6305,7 +6307,7 @@
     </w:rPrDefault>
     <w:pPrDefault/>
   </w:docDefaults>
-  <w:latentStyles w:defLockedState="0" w:defUIPriority="99" w:defSemiHidden="0" w:defUnhideWhenUsed="0" w:defQFormat="0" w:count="375">
+  <w:latentStyles w:defLockedState="0" w:defUIPriority="99" w:defSemiHidden="0" w:defUnhideWhenUsed="0" w:defQFormat="0" w:count="371">
     <w:lsdException w:name="Normal" w:uiPriority="0" w:qFormat="1"/>
     <w:lsdException w:name="heading 1" w:uiPriority="9" w:qFormat="1"/>
     <w:lsdException w:name="heading 2" w:semiHidden="1" w:uiPriority="9" w:unhideWhenUsed="1" w:qFormat="1"/>
@@ -6677,12 +6679,8 @@
     <w:lsdException w:name="List Table 5 Dark Accent 6" w:uiPriority="50"/>
     <w:lsdException w:name="List Table 6 Colorful Accent 6" w:uiPriority="51"/>
     <w:lsdException w:name="List Table 7 Colorful Accent 6" w:uiPriority="52"/>
-    <w:lsdException w:name="Mention" w:semiHidden="1" w:unhideWhenUsed="1"/>
-    <w:lsdException w:name="Smart Hyperlink" w:semiHidden="1" w:unhideWhenUsed="1"/>
-    <w:lsdException w:name="Hashtag" w:semiHidden="1" w:unhideWhenUsed="1"/>
-    <w:lsdException w:name="Unresolved Mention" w:semiHidden="1" w:unhideWhenUsed="1"/>
   </w:latentStyles>
-  <w:style w:type="paragraph" w:default="1" w:styleId="Normal">
+  <w:style w:type="paragraph" w:default="1" w:styleId="a">
     <w:name w:val="Normal"/>
     <w:unhideWhenUsed/>
     <w:qFormat/>
@@ -6695,11 +6693,11 @@
       <w:szCs w:val="22"/>
     </w:rPr>
   </w:style>
-  <w:style w:type="paragraph" w:styleId="Heading1">
+  <w:style w:type="paragraph" w:styleId="1">
     <w:name w:val="heading 1"/>
-    <w:basedOn w:val="Normal"/>
+    <w:basedOn w:val="a"/>
     <w:next w:val="BodyTextL25"/>
-    <w:link w:val="Heading1Char"/>
+    <w:link w:val="10"/>
     <w:uiPriority w:val="9"/>
     <w:unhideWhenUsed/>
     <w:qFormat/>
@@ -6721,11 +6719,11 @@
       <w:szCs w:val="26"/>
     </w:rPr>
   </w:style>
-  <w:style w:type="paragraph" w:styleId="Heading2">
+  <w:style w:type="paragraph" w:styleId="2">
     <w:name w:val="heading 2"/>
-    <w:basedOn w:val="Normal"/>
+    <w:basedOn w:val="a"/>
     <w:next w:val="BodyTextL25"/>
-    <w:link w:val="Heading2Char"/>
+    <w:link w:val="20"/>
     <w:uiPriority w:val="9"/>
     <w:unhideWhenUsed/>
     <w:qFormat/>
@@ -6747,11 +6745,11 @@
       <w:szCs w:val="26"/>
     </w:rPr>
   </w:style>
-  <w:style w:type="paragraph" w:styleId="Heading3">
+  <w:style w:type="paragraph" w:styleId="3">
     <w:name w:val="heading 3"/>
-    <w:basedOn w:val="Normal"/>
-    <w:next w:val="Normal"/>
-    <w:link w:val="Heading3Char"/>
+    <w:basedOn w:val="a"/>
+    <w:next w:val="a"/>
+    <w:link w:val="30"/>
     <w:uiPriority w:val="9"/>
     <w:unhideWhenUsed/>
     <w:qFormat/>
@@ -6763,6 +6761,7 @@
         <w:numId w:val="5"/>
       </w:numPr>
       <w:spacing w:before="240" w:after="120" w:line="240" w:lineRule="auto"/>
+      <w:ind w:left="0"/>
       <w:outlineLvl w:val="2"/>
     </w:pPr>
     <w:rPr>
@@ -6772,11 +6771,11 @@
       <w:szCs w:val="26"/>
     </w:rPr>
   </w:style>
-  <w:style w:type="paragraph" w:styleId="Heading4">
+  <w:style w:type="paragraph" w:styleId="4">
     <w:name w:val="heading 4"/>
     <w:basedOn w:val="BodyTextL25"/>
     <w:next w:val="BodyTextL25"/>
-    <w:link w:val="Heading4Char"/>
+    <w:link w:val="40"/>
     <w:unhideWhenUsed/>
     <w:qFormat/>
     <w:rsid w:val="00377EA1"/>
@@ -6794,11 +6793,11 @@
       <w:szCs w:val="28"/>
     </w:rPr>
   </w:style>
-  <w:style w:type="paragraph" w:styleId="Heading5">
+  <w:style w:type="paragraph" w:styleId="5">
     <w:name w:val="heading 5"/>
-    <w:basedOn w:val="Normal"/>
-    <w:next w:val="Normal"/>
-    <w:link w:val="Heading5Char"/>
+    <w:basedOn w:val="a"/>
+    <w:next w:val="a"/>
+    <w:link w:val="50"/>
     <w:semiHidden/>
     <w:unhideWhenUsed/>
     <w:qFormat/>
@@ -6817,11 +6816,11 @@
       <w:szCs w:val="26"/>
     </w:rPr>
   </w:style>
-  <w:style w:type="paragraph" w:styleId="Heading6">
+  <w:style w:type="paragraph" w:styleId="6">
     <w:name w:val="heading 6"/>
-    <w:basedOn w:val="Normal"/>
-    <w:next w:val="Normal"/>
-    <w:link w:val="Heading6Char"/>
+    <w:basedOn w:val="a"/>
+    <w:next w:val="a"/>
+    <w:link w:val="60"/>
     <w:semiHidden/>
     <w:unhideWhenUsed/>
     <w:qFormat/>
@@ -6836,11 +6835,11 @@
       <w:bCs/>
     </w:rPr>
   </w:style>
-  <w:style w:type="paragraph" w:styleId="Heading7">
+  <w:style w:type="paragraph" w:styleId="7">
     <w:name w:val="heading 7"/>
-    <w:basedOn w:val="Normal"/>
-    <w:next w:val="Normal"/>
-    <w:link w:val="Heading7Char"/>
+    <w:basedOn w:val="a"/>
+    <w:next w:val="a"/>
+    <w:link w:val="70"/>
     <w:semiHidden/>
     <w:unhideWhenUsed/>
     <w:qFormat/>
@@ -6855,11 +6854,11 @@
       <w:szCs w:val="24"/>
     </w:rPr>
   </w:style>
-  <w:style w:type="paragraph" w:styleId="Heading8">
+  <w:style w:type="paragraph" w:styleId="8">
     <w:name w:val="heading 8"/>
-    <w:basedOn w:val="Normal"/>
-    <w:next w:val="Normal"/>
-    <w:link w:val="Heading8Char"/>
+    <w:basedOn w:val="a"/>
+    <w:next w:val="a"/>
+    <w:link w:val="80"/>
     <w:semiHidden/>
     <w:unhideWhenUsed/>
     <w:qFormat/>
@@ -6876,11 +6875,11 @@
       <w:szCs w:val="24"/>
     </w:rPr>
   </w:style>
-  <w:style w:type="paragraph" w:styleId="Heading9">
+  <w:style w:type="paragraph" w:styleId="9">
     <w:name w:val="heading 9"/>
-    <w:basedOn w:val="Normal"/>
-    <w:next w:val="Normal"/>
-    <w:link w:val="Heading9Char"/>
+    <w:basedOn w:val="a"/>
+    <w:next w:val="a"/>
+    <w:link w:val="90"/>
     <w:semiHidden/>
     <w:unhideWhenUsed/>
     <w:qFormat/>
@@ -6893,13 +6892,13 @@
       <w:rFonts w:eastAsia="Times New Roman" w:cs="Arial"/>
     </w:rPr>
   </w:style>
-  <w:style w:type="character" w:default="1" w:styleId="DefaultParagraphFont">
+  <w:style w:type="character" w:default="1" w:styleId="a0">
     <w:name w:val="Default Paragraph Font"/>
     <w:uiPriority w:val="1"/>
     <w:semiHidden/>
     <w:unhideWhenUsed/>
   </w:style>
-  <w:style w:type="table" w:default="1" w:styleId="TableNormal">
+  <w:style w:type="table" w:default="1" w:styleId="a1">
     <w:name w:val="Normal Table"/>
     <w:uiPriority w:val="99"/>
     <w:semiHidden/>
@@ -6914,15 +6913,15 @@
       </w:tblCellMar>
     </w:tblPr>
   </w:style>
-  <w:style w:type="numbering" w:default="1" w:styleId="NoList">
+  <w:style w:type="numbering" w:default="1" w:styleId="a2">
     <w:name w:val="No List"/>
     <w:uiPriority w:val="99"/>
     <w:semiHidden/>
     <w:unhideWhenUsed/>
   </w:style>
-  <w:style w:type="character" w:customStyle="1" w:styleId="Heading1Char">
-    <w:name w:val="Heading 1 Char"/>
-    <w:link w:val="Heading1"/>
+  <w:style w:type="character" w:customStyle="1" w:styleId="10">
+    <w:name w:val="Заголовок 1 Знак"/>
+    <w:link w:val="1"/>
     <w:uiPriority w:val="9"/>
     <w:rsid w:val="00CF26E3"/>
     <w:rPr>
@@ -6933,9 +6932,9 @@
       <w:szCs w:val="26"/>
     </w:rPr>
   </w:style>
-  <w:style w:type="character" w:customStyle="1" w:styleId="Heading2Char">
-    <w:name w:val="Heading 2 Char"/>
-    <w:link w:val="Heading2"/>
+  <w:style w:type="character" w:customStyle="1" w:styleId="20">
+    <w:name w:val="Заголовок 2 Знак"/>
+    <w:link w:val="2"/>
     <w:uiPriority w:val="9"/>
     <w:rsid w:val="00CF26E3"/>
     <w:rPr>
@@ -6948,8 +6947,8 @@
   </w:style>
   <w:style w:type="paragraph" w:customStyle="1" w:styleId="ClientNote">
     <w:name w:val="Client Note"/>
-    <w:basedOn w:val="Normal"/>
-    <w:next w:val="Normal"/>
+    <w:basedOn w:val="a"/>
+    <w:next w:val="a"/>
     <w:autoRedefine/>
     <w:semiHidden/>
     <w:unhideWhenUsed/>
@@ -6977,7 +6976,7 @@
   </w:style>
   <w:style w:type="paragraph" w:customStyle="1" w:styleId="PageHead">
     <w:name w:val="Page Head"/>
-    <w:basedOn w:val="Normal"/>
+    <w:basedOn w:val="a"/>
     <w:qFormat/>
     <w:rsid w:val="00C52BA6"/>
     <w:pPr>
@@ -7003,10 +7002,10 @@
       <w:ind w:left="720"/>
     </w:pPr>
   </w:style>
-  <w:style w:type="paragraph" w:styleId="Header">
+  <w:style w:type="paragraph" w:styleId="a3">
     <w:name w:val="header"/>
-    <w:basedOn w:val="Normal"/>
-    <w:link w:val="HeaderChar"/>
+    <w:basedOn w:val="a"/>
+    <w:link w:val="a4"/>
     <w:uiPriority w:val="99"/>
     <w:unhideWhenUsed/>
     <w:rsid w:val="008402F2"/>
@@ -7017,10 +7016,10 @@
       </w:tabs>
     </w:pPr>
   </w:style>
-  <w:style w:type="character" w:customStyle="1" w:styleId="HeaderChar">
-    <w:name w:val="Header Char"/>
-    <w:basedOn w:val="DefaultParagraphFont"/>
-    <w:link w:val="Header"/>
+  <w:style w:type="character" w:customStyle="1" w:styleId="a4">
+    <w:name w:val="Верхний колонтитул Знак"/>
+    <w:basedOn w:val="a0"/>
+    <w:link w:val="a3"/>
     <w:uiPriority w:val="99"/>
     <w:rsid w:val="008402F2"/>
     <w:rPr>
@@ -7028,10 +7027,10 @@
       <w:szCs w:val="22"/>
     </w:rPr>
   </w:style>
-  <w:style w:type="paragraph" w:styleId="Footer">
+  <w:style w:type="paragraph" w:styleId="a5">
     <w:name w:val="footer"/>
-    <w:basedOn w:val="Normal"/>
-    <w:link w:val="FooterChar"/>
+    <w:basedOn w:val="a"/>
+    <w:link w:val="a6"/>
     <w:autoRedefine/>
     <w:uiPriority w:val="99"/>
     <w:unhideWhenUsed/>
@@ -7048,9 +7047,9 @@
       <w:sz w:val="16"/>
     </w:rPr>
   </w:style>
-  <w:style w:type="character" w:customStyle="1" w:styleId="FooterChar">
-    <w:name w:val="Footer Char"/>
-    <w:link w:val="Footer"/>
+  <w:style w:type="character" w:customStyle="1" w:styleId="a6">
+    <w:name w:val="Нижний колонтитул Знак"/>
+    <w:link w:val="a5"/>
     <w:uiPriority w:val="99"/>
     <w:rsid w:val="00E859E3"/>
     <w:rPr>
@@ -7058,10 +7057,10 @@
       <w:szCs w:val="22"/>
     </w:rPr>
   </w:style>
-  <w:style w:type="paragraph" w:styleId="BalloonText">
+  <w:style w:type="paragraph" w:styleId="a7">
     <w:name w:val="Balloon Text"/>
-    <w:basedOn w:val="Normal"/>
-    <w:link w:val="BalloonTextChar"/>
+    <w:basedOn w:val="a"/>
+    <w:link w:val="a8"/>
     <w:uiPriority w:val="99"/>
     <w:semiHidden/>
     <w:unhideWhenUsed/>
@@ -7075,9 +7074,9 @@
       <w:szCs w:val="16"/>
     </w:rPr>
   </w:style>
-  <w:style w:type="character" w:customStyle="1" w:styleId="BalloonTextChar">
-    <w:name w:val="Balloon Text Char"/>
-    <w:link w:val="BalloonText"/>
+  <w:style w:type="character" w:customStyle="1" w:styleId="a8">
+    <w:name w:val="Текст выноски Знак"/>
+    <w:link w:val="a7"/>
     <w:uiPriority w:val="99"/>
     <w:semiHidden/>
     <w:rsid w:val="0090659A"/>
@@ -7089,7 +7088,7 @@
   </w:style>
   <w:style w:type="paragraph" w:customStyle="1" w:styleId="TableText">
     <w:name w:val="Table Text"/>
-    <w:basedOn w:val="Normal"/>
+    <w:basedOn w:val="a"/>
     <w:link w:val="TableTextChar"/>
     <w:qFormat/>
     <w:rsid w:val="008B68E7"/>
@@ -7106,12 +7105,13 @@
     <w:link w:val="TableText"/>
     <w:rsid w:val="008B68E7"/>
   </w:style>
-  <w:style w:type="table" w:styleId="TableGrid">
+  <w:style w:type="table" w:styleId="a9">
     <w:name w:val="Table Grid"/>
-    <w:basedOn w:val="TableNormal"/>
+    <w:basedOn w:val="a1"/>
     <w:uiPriority w:val="59"/>
     <w:rsid w:val="005D354A"/>
     <w:tblPr>
+      <w:tblInd w:w="0" w:type="dxa"/>
       <w:tblBorders>
         <w:top w:val="single" w:sz="4" w:space="0" w:color="auto"/>
         <w:left w:val="single" w:sz="4" w:space="0" w:color="auto"/>
@@ -7120,11 +7120,17 @@
         <w:insideH w:val="single" w:sz="4" w:space="0" w:color="auto"/>
         <w:insideV w:val="single" w:sz="4" w:space="0" w:color="auto"/>
       </w:tblBorders>
+      <w:tblCellMar>
+        <w:top w:w="0" w:type="dxa"/>
+        <w:left w:w="108" w:type="dxa"/>
+        <w:bottom w:w="0" w:type="dxa"/>
+        <w:right w:w="108" w:type="dxa"/>
+      </w:tblCellMar>
     </w:tblPr>
   </w:style>
   <w:style w:type="paragraph" w:customStyle="1" w:styleId="TableHeading">
     <w:name w:val="Table Heading"/>
-    <w:basedOn w:val="Normal"/>
+    <w:basedOn w:val="a"/>
     <w:qFormat/>
     <w:rsid w:val="00097163"/>
     <w:pPr>
@@ -7162,7 +7168,7 @@
   </w:style>
   <w:style w:type="paragraph" w:customStyle="1" w:styleId="InstNoteRed">
     <w:name w:val="Inst Note Red"/>
-    <w:basedOn w:val="Normal"/>
+    <w:basedOn w:val="a"/>
     <w:qFormat/>
     <w:rsid w:val="00D030AE"/>
     <w:pPr>
@@ -7175,7 +7181,7 @@
   </w:style>
   <w:style w:type="paragraph" w:customStyle="1" w:styleId="ConfigWindow">
     <w:name w:val="Config Window"/>
-    <w:basedOn w:val="BodyText"/>
+    <w:basedOn w:val="aa"/>
     <w:next w:val="BodyTextL25"/>
     <w:qFormat/>
     <w:rsid w:val="00C81874"/>
@@ -7216,7 +7222,7 @@
   </w:style>
   <w:style w:type="paragraph" w:customStyle="1" w:styleId="BodyTextL50">
     <w:name w:val="Body Text L50"/>
-    <w:basedOn w:val="Normal"/>
+    <w:basedOn w:val="a"/>
     <w:qFormat/>
     <w:rsid w:val="00166253"/>
     <w:pPr>
@@ -7229,7 +7235,7 @@
   </w:style>
   <w:style w:type="paragraph" w:customStyle="1" w:styleId="BodyTextL25">
     <w:name w:val="Body Text L25"/>
-    <w:basedOn w:val="Normal"/>
+    <w:basedOn w:val="a"/>
     <w:link w:val="BodyTextL25Char"/>
     <w:qFormat/>
     <w:rsid w:val="00D778DF"/>
@@ -7244,7 +7250,7 @@
   <w:style w:type="paragraph" w:customStyle="1" w:styleId="InstNoteRedL50">
     <w:name w:val="Inst Note Red L50"/>
     <w:basedOn w:val="InstNoteRed"/>
-    <w:next w:val="Normal"/>
+    <w:next w:val="a"/>
     <w:qFormat/>
     <w:rsid w:val="00D030AE"/>
     <w:pPr>
@@ -7254,7 +7260,7 @@
   </w:style>
   <w:style w:type="paragraph" w:customStyle="1" w:styleId="DevConfigs">
     <w:name w:val="DevConfigs"/>
-    <w:basedOn w:val="Normal"/>
+    <w:basedOn w:val="a"/>
     <w:qFormat/>
     <w:rsid w:val="00215665"/>
     <w:pPr>
@@ -7267,7 +7273,7 @@
   </w:style>
   <w:style w:type="paragraph" w:customStyle="1" w:styleId="Visual">
     <w:name w:val="Visual"/>
-    <w:basedOn w:val="Normal"/>
+    <w:basedOn w:val="a"/>
     <w:qFormat/>
     <w:rsid w:val="00C44DB7"/>
     <w:pPr>
@@ -7275,10 +7281,10 @@
       <w:jc w:val="center"/>
     </w:pPr>
   </w:style>
-  <w:style w:type="paragraph" w:styleId="DocumentMap">
+  <w:style w:type="paragraph" w:styleId="ab">
     <w:name w:val="Document Map"/>
-    <w:basedOn w:val="Normal"/>
-    <w:link w:val="DocumentMapChar"/>
+    <w:basedOn w:val="a"/>
+    <w:link w:val="ac"/>
     <w:uiPriority w:val="99"/>
     <w:semiHidden/>
     <w:unhideWhenUsed/>
@@ -7292,9 +7298,9 @@
       <w:szCs w:val="16"/>
     </w:rPr>
   </w:style>
-  <w:style w:type="character" w:customStyle="1" w:styleId="DocumentMapChar">
-    <w:name w:val="Document Map Char"/>
-    <w:link w:val="DocumentMap"/>
+  <w:style w:type="character" w:customStyle="1" w:styleId="ac">
+    <w:name w:val="Схема документа Знак"/>
+    <w:link w:val="ab"/>
     <w:uiPriority w:val="99"/>
     <w:semiHidden/>
     <w:rsid w:val="00AB758A"/>
@@ -7356,18 +7362,25 @@
   </w:style>
   <w:style w:type="table" w:customStyle="1" w:styleId="LightList-Accent11">
     <w:name w:val="Light List - Accent 11"/>
-    <w:basedOn w:val="TableNormal"/>
+    <w:basedOn w:val="a1"/>
     <w:uiPriority w:val="61"/>
     <w:rsid w:val="00915986"/>
     <w:tblPr>
       <w:tblStyleRowBandSize w:val="1"/>
       <w:tblStyleColBandSize w:val="1"/>
+      <w:tblInd w:w="0" w:type="dxa"/>
       <w:tblBorders>
         <w:top w:val="single" w:sz="8" w:space="0" w:color="4F81BD"/>
         <w:left w:val="single" w:sz="8" w:space="0" w:color="4F81BD"/>
         <w:bottom w:val="single" w:sz="8" w:space="0" w:color="4F81BD"/>
         <w:right w:val="single" w:sz="8" w:space="0" w:color="4F81BD"/>
       </w:tblBorders>
+      <w:tblCellMar>
+        <w:top w:w="0" w:type="dxa"/>
+        <w:left w:w="108" w:type="dxa"/>
+        <w:bottom w:w="0" w:type="dxa"/>
+        <w:right w:w="108" w:type="dxa"/>
+      </w:tblCellMar>
     </w:tblPr>
     <w:tblStylePr w:type="firstRow">
       <w:pPr>
@@ -7438,12 +7451,13 @@
   </w:style>
   <w:style w:type="table" w:customStyle="1" w:styleId="LabTableStyle">
     <w:name w:val="Lab_Table_Style"/>
-    <w:basedOn w:val="TableNormal"/>
+    <w:basedOn w:val="a1"/>
     <w:uiPriority w:val="99"/>
     <w:qFormat/>
     <w:rsid w:val="00E87D62"/>
     <w:tblPr>
       <w:jc w:val="center"/>
+      <w:tblInd w:w="0" w:type="dxa"/>
       <w:tblBorders>
         <w:top w:val="single" w:sz="2" w:space="0" w:color="auto"/>
         <w:left w:val="single" w:sz="2" w:space="0" w:color="auto"/>
@@ -7509,7 +7523,7 @@
   </w:style>
   <w:style w:type="numbering" w:customStyle="1" w:styleId="BulletList">
     <w:name w:val="Bullet_List"/>
-    <w:basedOn w:val="NoList"/>
+    <w:basedOn w:val="a2"/>
     <w:uiPriority w:val="99"/>
     <w:rsid w:val="00457934"/>
     <w:pPr>
@@ -7520,7 +7534,7 @@
   </w:style>
   <w:style w:type="numbering" w:customStyle="1" w:styleId="LabList">
     <w:name w:val="Lab List"/>
-    <w:basedOn w:val="NoList"/>
+    <w:basedOn w:val="a2"/>
     <w:uiPriority w:val="99"/>
     <w:rsid w:val="00A76665"/>
     <w:pPr>
@@ -7563,10 +7577,10 @@
       <w:b/>
     </w:rPr>
   </w:style>
-  <w:style w:type="paragraph" w:styleId="HTMLPreformatted">
+  <w:style w:type="paragraph" w:styleId="HTML">
     <w:name w:val="HTML Preformatted"/>
-    <w:basedOn w:val="Normal"/>
-    <w:link w:val="HTMLPreformattedChar"/>
+    <w:basedOn w:val="a"/>
+    <w:link w:val="HTML0"/>
     <w:uiPriority w:val="99"/>
     <w:semiHidden/>
     <w:unhideWhenUsed/>
@@ -7598,9 +7612,9 @@
       <w:szCs w:val="20"/>
     </w:rPr>
   </w:style>
-  <w:style w:type="character" w:customStyle="1" w:styleId="HTMLPreformattedChar">
-    <w:name w:val="HTML Preformatted Char"/>
-    <w:link w:val="HTMLPreformatted"/>
+  <w:style w:type="character" w:customStyle="1" w:styleId="HTML0">
+    <w:name w:val="Стандартный HTML Знак"/>
+    <w:link w:val="HTML"/>
     <w:uiPriority w:val="99"/>
     <w:semiHidden/>
     <w:rsid w:val="00C6495E"/>
@@ -7608,7 +7622,7 @@
       <w:rFonts w:ascii="Courier New" w:eastAsia="Times New Roman" w:hAnsi="Courier New" w:cs="Courier New"/>
     </w:rPr>
   </w:style>
-  <w:style w:type="character" w:styleId="CommentReference">
+  <w:style w:type="character" w:styleId="ad">
     <w:name w:val="annotation reference"/>
     <w:uiPriority w:val="99"/>
     <w:semiHidden/>
@@ -7619,10 +7633,10 @@
       <w:szCs w:val="16"/>
     </w:rPr>
   </w:style>
-  <w:style w:type="paragraph" w:styleId="CommentText">
+  <w:style w:type="paragraph" w:styleId="ae">
     <w:name w:val="annotation text"/>
-    <w:basedOn w:val="Normal"/>
-    <w:link w:val="CommentTextChar"/>
+    <w:basedOn w:val="a"/>
+    <w:link w:val="af"/>
     <w:uiPriority w:val="99"/>
     <w:semiHidden/>
     <w:unhideWhenUsed/>
@@ -7632,19 +7646,19 @@
       <w:szCs w:val="20"/>
     </w:rPr>
   </w:style>
-  <w:style w:type="character" w:customStyle="1" w:styleId="CommentTextChar">
-    <w:name w:val="Comment Text Char"/>
-    <w:basedOn w:val="DefaultParagraphFont"/>
-    <w:link w:val="CommentText"/>
+  <w:style w:type="character" w:customStyle="1" w:styleId="af">
+    <w:name w:val="Текст примечания Знак"/>
+    <w:basedOn w:val="a0"/>
+    <w:link w:val="ae"/>
     <w:uiPriority w:val="99"/>
     <w:semiHidden/>
     <w:rsid w:val="000B2344"/>
   </w:style>
-  <w:style w:type="paragraph" w:styleId="CommentSubject">
+  <w:style w:type="paragraph" w:styleId="af0">
     <w:name w:val="annotation subject"/>
-    <w:basedOn w:val="CommentText"/>
-    <w:next w:val="CommentText"/>
-    <w:link w:val="CommentSubjectChar"/>
+    <w:basedOn w:val="ae"/>
+    <w:next w:val="ae"/>
+    <w:link w:val="af1"/>
     <w:uiPriority w:val="99"/>
     <w:semiHidden/>
     <w:unhideWhenUsed/>
@@ -7654,9 +7668,9 @@
       <w:bCs/>
     </w:rPr>
   </w:style>
-  <w:style w:type="character" w:customStyle="1" w:styleId="CommentSubjectChar">
-    <w:name w:val="Comment Subject Char"/>
-    <w:link w:val="CommentSubject"/>
+  <w:style w:type="character" w:customStyle="1" w:styleId="af1">
+    <w:name w:val="Тема примечания Знак"/>
+    <w:link w:val="af0"/>
     <w:uiPriority w:val="99"/>
     <w:semiHidden/>
     <w:rsid w:val="000B2344"/>
@@ -7680,7 +7694,7 @@
   </w:style>
   <w:style w:type="numbering" w:customStyle="1" w:styleId="SectionList">
     <w:name w:val="Section_List"/>
-    <w:basedOn w:val="NoList"/>
+    <w:basedOn w:val="a2"/>
     <w:uiPriority w:val="99"/>
     <w:rsid w:val="00596998"/>
     <w:pPr>
@@ -7689,10 +7703,10 @@
       </w:numPr>
     </w:pPr>
   </w:style>
-  <w:style w:type="character" w:customStyle="1" w:styleId="Heading4Char">
-    <w:name w:val="Heading 4 Char"/>
-    <w:basedOn w:val="DefaultParagraphFont"/>
-    <w:link w:val="Heading4"/>
+  <w:style w:type="character" w:customStyle="1" w:styleId="40">
+    <w:name w:val="Заголовок 4 Знак"/>
+    <w:basedOn w:val="a0"/>
+    <w:link w:val="4"/>
     <w:rsid w:val="00377EA1"/>
     <w:rPr>
       <w:rFonts w:eastAsia="Times New Roman"/>
@@ -7702,10 +7716,10 @@
       <w:szCs w:val="28"/>
     </w:rPr>
   </w:style>
-  <w:style w:type="character" w:customStyle="1" w:styleId="Heading5Char">
-    <w:name w:val="Heading 5 Char"/>
-    <w:basedOn w:val="DefaultParagraphFont"/>
-    <w:link w:val="Heading5"/>
+  <w:style w:type="character" w:customStyle="1" w:styleId="50">
+    <w:name w:val="Заголовок 5 Знак"/>
+    <w:basedOn w:val="a0"/>
+    <w:link w:val="5"/>
     <w:semiHidden/>
     <w:rsid w:val="00BF76BE"/>
     <w:rPr>
@@ -7718,10 +7732,10 @@
       <w:szCs w:val="26"/>
     </w:rPr>
   </w:style>
-  <w:style w:type="character" w:customStyle="1" w:styleId="Heading6Char">
-    <w:name w:val="Heading 6 Char"/>
-    <w:basedOn w:val="DefaultParagraphFont"/>
-    <w:link w:val="Heading6"/>
+  <w:style w:type="character" w:customStyle="1" w:styleId="60">
+    <w:name w:val="Заголовок 6 Знак"/>
+    <w:basedOn w:val="a0"/>
+    <w:link w:val="6"/>
     <w:semiHidden/>
     <w:rsid w:val="00BF76BE"/>
     <w:rPr>
@@ -7732,10 +7746,10 @@
       <w:szCs w:val="22"/>
     </w:rPr>
   </w:style>
-  <w:style w:type="character" w:customStyle="1" w:styleId="Heading7Char">
-    <w:name w:val="Heading 7 Char"/>
-    <w:basedOn w:val="DefaultParagraphFont"/>
-    <w:link w:val="Heading7"/>
+  <w:style w:type="character" w:customStyle="1" w:styleId="70">
+    <w:name w:val="Заголовок 7 Знак"/>
+    <w:basedOn w:val="a0"/>
+    <w:link w:val="7"/>
     <w:semiHidden/>
     <w:rsid w:val="00BF76BE"/>
     <w:rPr>
@@ -7743,10 +7757,10 @@
       <w:szCs w:val="24"/>
     </w:rPr>
   </w:style>
-  <w:style w:type="character" w:customStyle="1" w:styleId="Heading8Char">
-    <w:name w:val="Heading 8 Char"/>
-    <w:basedOn w:val="DefaultParagraphFont"/>
-    <w:link w:val="Heading8"/>
+  <w:style w:type="character" w:customStyle="1" w:styleId="80">
+    <w:name w:val="Заголовок 8 Знак"/>
+    <w:basedOn w:val="a0"/>
+    <w:link w:val="8"/>
     <w:semiHidden/>
     <w:rsid w:val="00BF76BE"/>
     <w:rPr>
@@ -7756,10 +7770,10 @@
       <w:szCs w:val="24"/>
     </w:rPr>
   </w:style>
-  <w:style w:type="character" w:customStyle="1" w:styleId="Heading9Char">
-    <w:name w:val="Heading 9 Char"/>
-    <w:basedOn w:val="DefaultParagraphFont"/>
-    <w:link w:val="Heading9"/>
+  <w:style w:type="character" w:customStyle="1" w:styleId="90">
+    <w:name w:val="Заголовок 9 Знак"/>
+    <w:basedOn w:val="a0"/>
+    <w:link w:val="9"/>
     <w:semiHidden/>
     <w:rsid w:val="00BF76BE"/>
     <w:rPr>
@@ -7768,9 +7782,9 @@
       <w:szCs w:val="22"/>
     </w:rPr>
   </w:style>
-  <w:style w:type="character" w:customStyle="1" w:styleId="Heading3Char">
-    <w:name w:val="Heading 3 Char"/>
-    <w:link w:val="Heading3"/>
+  <w:style w:type="character" w:customStyle="1" w:styleId="30">
+    <w:name w:val="Заголовок 3 Знак"/>
+    <w:link w:val="3"/>
     <w:uiPriority w:val="9"/>
     <w:rsid w:val="00D531D0"/>
     <w:rPr>
@@ -7781,10 +7795,10 @@
       <w:szCs w:val="26"/>
     </w:rPr>
   </w:style>
-  <w:style w:type="paragraph" w:styleId="EndnoteText">
+  <w:style w:type="paragraph" w:styleId="af2">
     <w:name w:val="endnote text"/>
-    <w:basedOn w:val="Normal"/>
-    <w:link w:val="EndnoteTextChar"/>
+    <w:basedOn w:val="a"/>
+    <w:link w:val="af3"/>
     <w:semiHidden/>
     <w:rsid w:val="00231DCA"/>
     <w:pPr>
@@ -7796,20 +7810,20 @@
       <w:szCs w:val="20"/>
     </w:rPr>
   </w:style>
-  <w:style w:type="character" w:customStyle="1" w:styleId="EndnoteTextChar">
-    <w:name w:val="Endnote Text Char"/>
-    <w:basedOn w:val="DefaultParagraphFont"/>
-    <w:link w:val="EndnoteText"/>
+  <w:style w:type="character" w:customStyle="1" w:styleId="af3">
+    <w:name w:val="Текст концевой сноски Знак"/>
+    <w:basedOn w:val="a0"/>
+    <w:link w:val="af2"/>
     <w:semiHidden/>
     <w:rsid w:val="00231DCA"/>
     <w:rPr>
       <w:rFonts w:eastAsia="Times New Roman"/>
     </w:rPr>
   </w:style>
-  <w:style w:type="paragraph" w:styleId="FootnoteText">
+  <w:style w:type="paragraph" w:styleId="af4">
     <w:name w:val="footnote text"/>
-    <w:basedOn w:val="Normal"/>
-    <w:link w:val="FootnoteTextChar"/>
+    <w:basedOn w:val="a"/>
+    <w:link w:val="af5"/>
     <w:semiHidden/>
     <w:rsid w:val="00231DCA"/>
     <w:pPr>
@@ -7821,20 +7835,20 @@
       <w:szCs w:val="20"/>
     </w:rPr>
   </w:style>
-  <w:style w:type="character" w:customStyle="1" w:styleId="FootnoteTextChar">
-    <w:name w:val="Footnote Text Char"/>
-    <w:basedOn w:val="DefaultParagraphFont"/>
-    <w:link w:val="FootnoteText"/>
+  <w:style w:type="character" w:customStyle="1" w:styleId="af5">
+    <w:name w:val="Текст сноски Знак"/>
+    <w:basedOn w:val="a0"/>
+    <w:link w:val="af4"/>
     <w:semiHidden/>
     <w:rsid w:val="00231DCA"/>
     <w:rPr>
       <w:rFonts w:eastAsia="Times New Roman"/>
     </w:rPr>
   </w:style>
-  <w:style w:type="paragraph" w:styleId="Index1">
+  <w:style w:type="paragraph" w:styleId="11">
     <w:name w:val="index 1"/>
-    <w:basedOn w:val="Normal"/>
-    <w:next w:val="Normal"/>
+    <w:basedOn w:val="a"/>
+    <w:next w:val="a"/>
     <w:autoRedefine/>
     <w:semiHidden/>
     <w:rsid w:val="00231DCA"/>
@@ -7848,10 +7862,10 @@
       <w:szCs w:val="24"/>
     </w:rPr>
   </w:style>
-  <w:style w:type="paragraph" w:styleId="Index2">
+  <w:style w:type="paragraph" w:styleId="21">
     <w:name w:val="index 2"/>
-    <w:basedOn w:val="Normal"/>
-    <w:next w:val="Normal"/>
+    <w:basedOn w:val="a"/>
+    <w:next w:val="a"/>
     <w:autoRedefine/>
     <w:semiHidden/>
     <w:rsid w:val="00231DCA"/>
@@ -7865,10 +7879,10 @@
       <w:szCs w:val="24"/>
     </w:rPr>
   </w:style>
-  <w:style w:type="paragraph" w:styleId="Index3">
+  <w:style w:type="paragraph" w:styleId="31">
     <w:name w:val="index 3"/>
-    <w:basedOn w:val="Normal"/>
-    <w:next w:val="Normal"/>
+    <w:basedOn w:val="a"/>
+    <w:next w:val="a"/>
     <w:autoRedefine/>
     <w:semiHidden/>
     <w:rsid w:val="00231DCA"/>
@@ -7882,10 +7896,10 @@
       <w:szCs w:val="24"/>
     </w:rPr>
   </w:style>
-  <w:style w:type="paragraph" w:styleId="Index4">
+  <w:style w:type="paragraph" w:styleId="41">
     <w:name w:val="index 4"/>
-    <w:basedOn w:val="Normal"/>
-    <w:next w:val="Normal"/>
+    <w:basedOn w:val="a"/>
+    <w:next w:val="a"/>
     <w:autoRedefine/>
     <w:semiHidden/>
     <w:rsid w:val="00231DCA"/>
@@ -7899,10 +7913,10 @@
       <w:szCs w:val="24"/>
     </w:rPr>
   </w:style>
-  <w:style w:type="paragraph" w:styleId="Index5">
+  <w:style w:type="paragraph" w:styleId="51">
     <w:name w:val="index 5"/>
-    <w:basedOn w:val="Normal"/>
-    <w:next w:val="Normal"/>
+    <w:basedOn w:val="a"/>
+    <w:next w:val="a"/>
     <w:autoRedefine/>
     <w:semiHidden/>
     <w:rsid w:val="00231DCA"/>
@@ -7916,10 +7930,10 @@
       <w:szCs w:val="24"/>
     </w:rPr>
   </w:style>
-  <w:style w:type="paragraph" w:styleId="Index6">
+  <w:style w:type="paragraph" w:styleId="61">
     <w:name w:val="index 6"/>
-    <w:basedOn w:val="Normal"/>
-    <w:next w:val="Normal"/>
+    <w:basedOn w:val="a"/>
+    <w:next w:val="a"/>
     <w:autoRedefine/>
     <w:semiHidden/>
     <w:rsid w:val="00231DCA"/>
@@ -7933,10 +7947,10 @@
       <w:szCs w:val="24"/>
     </w:rPr>
   </w:style>
-  <w:style w:type="paragraph" w:styleId="Index7">
+  <w:style w:type="paragraph" w:styleId="71">
     <w:name w:val="index 7"/>
-    <w:basedOn w:val="Normal"/>
-    <w:next w:val="Normal"/>
+    <w:basedOn w:val="a"/>
+    <w:next w:val="a"/>
     <w:autoRedefine/>
     <w:semiHidden/>
     <w:rsid w:val="00231DCA"/>
@@ -7950,10 +7964,10 @@
       <w:szCs w:val="24"/>
     </w:rPr>
   </w:style>
-  <w:style w:type="paragraph" w:styleId="Index8">
+  <w:style w:type="paragraph" w:styleId="81">
     <w:name w:val="index 8"/>
-    <w:basedOn w:val="Normal"/>
-    <w:next w:val="Normal"/>
+    <w:basedOn w:val="a"/>
+    <w:next w:val="a"/>
     <w:autoRedefine/>
     <w:semiHidden/>
     <w:rsid w:val="00231DCA"/>
@@ -7967,10 +7981,10 @@
       <w:szCs w:val="24"/>
     </w:rPr>
   </w:style>
-  <w:style w:type="paragraph" w:styleId="Index9">
+  <w:style w:type="paragraph" w:styleId="91">
     <w:name w:val="index 9"/>
-    <w:basedOn w:val="Normal"/>
-    <w:next w:val="Normal"/>
+    <w:basedOn w:val="a"/>
+    <w:next w:val="a"/>
     <w:autoRedefine/>
     <w:semiHidden/>
     <w:rsid w:val="00231DCA"/>
@@ -7984,10 +7998,10 @@
       <w:szCs w:val="24"/>
     </w:rPr>
   </w:style>
-  <w:style w:type="paragraph" w:styleId="IndexHeading">
+  <w:style w:type="paragraph" w:styleId="af6">
     <w:name w:val="index heading"/>
-    <w:basedOn w:val="Normal"/>
-    <w:next w:val="Index1"/>
+    <w:basedOn w:val="a"/>
+    <w:next w:val="11"/>
     <w:semiHidden/>
     <w:rsid w:val="00231DCA"/>
     <w:pPr>
@@ -8001,9 +8015,9 @@
       <w:szCs w:val="24"/>
     </w:rPr>
   </w:style>
-  <w:style w:type="paragraph" w:styleId="MacroText">
+  <w:style w:type="paragraph" w:styleId="af7">
     <w:name w:val="macro"/>
-    <w:link w:val="MacroTextChar"/>
+    <w:link w:val="af8"/>
     <w:semiHidden/>
     <w:rsid w:val="00231DCA"/>
     <w:pPr>
@@ -8023,10 +8037,10 @@
       <w:rFonts w:ascii="Courier New" w:eastAsia="Times New Roman" w:hAnsi="Courier New" w:cs="Courier New"/>
     </w:rPr>
   </w:style>
-  <w:style w:type="character" w:customStyle="1" w:styleId="MacroTextChar">
-    <w:name w:val="Macro Text Char"/>
-    <w:basedOn w:val="DefaultParagraphFont"/>
-    <w:link w:val="MacroText"/>
+  <w:style w:type="character" w:customStyle="1" w:styleId="af8">
+    <w:name w:val="Текст макроса Знак"/>
+    <w:basedOn w:val="a0"/>
+    <w:link w:val="af7"/>
     <w:semiHidden/>
     <w:rsid w:val="00231DCA"/>
     <w:rPr>
@@ -8034,10 +8048,10 @@
       <w:lang w:val="en-US" w:eastAsia="en-US" w:bidi="ar-SA"/>
     </w:rPr>
   </w:style>
-  <w:style w:type="paragraph" w:styleId="TableofAuthorities">
+  <w:style w:type="paragraph" w:styleId="af9">
     <w:name w:val="table of authorities"/>
-    <w:basedOn w:val="Normal"/>
-    <w:next w:val="Normal"/>
+    <w:basedOn w:val="a"/>
+    <w:next w:val="a"/>
     <w:semiHidden/>
     <w:rsid w:val="00231DCA"/>
     <w:pPr>
@@ -8050,10 +8064,10 @@
       <w:szCs w:val="24"/>
     </w:rPr>
   </w:style>
-  <w:style w:type="paragraph" w:styleId="TableofFigures">
+  <w:style w:type="paragraph" w:styleId="afa">
     <w:name w:val="table of figures"/>
-    <w:basedOn w:val="Normal"/>
-    <w:next w:val="Normal"/>
+    <w:basedOn w:val="a"/>
+    <w:next w:val="a"/>
     <w:semiHidden/>
     <w:rsid w:val="00231DCA"/>
     <w:pPr>
@@ -8066,10 +8080,10 @@
       <w:szCs w:val="24"/>
     </w:rPr>
   </w:style>
-  <w:style w:type="paragraph" w:styleId="TOAHeading">
+  <w:style w:type="paragraph" w:styleId="afb">
     <w:name w:val="toa heading"/>
-    <w:basedOn w:val="Normal"/>
-    <w:next w:val="Normal"/>
+    <w:basedOn w:val="a"/>
+    <w:next w:val="a"/>
     <w:semiHidden/>
     <w:rsid w:val="00231DCA"/>
     <w:pPr>
@@ -8083,10 +8097,10 @@
       <w:szCs w:val="24"/>
     </w:rPr>
   </w:style>
-  <w:style w:type="paragraph" w:styleId="TOC1">
+  <w:style w:type="paragraph" w:styleId="12">
     <w:name w:val="toc 1"/>
-    <w:basedOn w:val="Normal"/>
-    <w:next w:val="Normal"/>
+    <w:basedOn w:val="a"/>
+    <w:next w:val="a"/>
     <w:autoRedefine/>
     <w:semiHidden/>
     <w:rsid w:val="00231DCA"/>
@@ -8099,10 +8113,10 @@
       <w:szCs w:val="24"/>
     </w:rPr>
   </w:style>
-  <w:style w:type="paragraph" w:styleId="TOC2">
+  <w:style w:type="paragraph" w:styleId="22">
     <w:name w:val="toc 2"/>
-    <w:basedOn w:val="Normal"/>
-    <w:next w:val="Normal"/>
+    <w:basedOn w:val="a"/>
+    <w:next w:val="a"/>
     <w:autoRedefine/>
     <w:semiHidden/>
     <w:rsid w:val="00231DCA"/>
@@ -8116,10 +8130,10 @@
       <w:szCs w:val="24"/>
     </w:rPr>
   </w:style>
-  <w:style w:type="paragraph" w:styleId="TOC3">
+  <w:style w:type="paragraph" w:styleId="32">
     <w:name w:val="toc 3"/>
-    <w:basedOn w:val="Normal"/>
-    <w:next w:val="Normal"/>
+    <w:basedOn w:val="a"/>
+    <w:next w:val="a"/>
     <w:autoRedefine/>
     <w:semiHidden/>
     <w:rsid w:val="00231DCA"/>
@@ -8133,10 +8147,10 @@
       <w:szCs w:val="24"/>
     </w:rPr>
   </w:style>
-  <w:style w:type="paragraph" w:styleId="TOC4">
+  <w:style w:type="paragraph" w:styleId="42">
     <w:name w:val="toc 4"/>
-    <w:basedOn w:val="Normal"/>
-    <w:next w:val="Normal"/>
+    <w:basedOn w:val="a"/>
+    <w:next w:val="a"/>
     <w:autoRedefine/>
     <w:semiHidden/>
     <w:rsid w:val="00231DCA"/>
@@ -8150,10 +8164,10 @@
       <w:szCs w:val="24"/>
     </w:rPr>
   </w:style>
-  <w:style w:type="paragraph" w:styleId="TOC5">
+  <w:style w:type="paragraph" w:styleId="52">
     <w:name w:val="toc 5"/>
-    <w:basedOn w:val="Normal"/>
-    <w:next w:val="Normal"/>
+    <w:basedOn w:val="a"/>
+    <w:next w:val="a"/>
     <w:autoRedefine/>
     <w:semiHidden/>
     <w:rsid w:val="00231DCA"/>
@@ -8167,10 +8181,10 @@
       <w:szCs w:val="24"/>
     </w:rPr>
   </w:style>
-  <w:style w:type="paragraph" w:styleId="TOC6">
+  <w:style w:type="paragraph" w:styleId="62">
     <w:name w:val="toc 6"/>
-    <w:basedOn w:val="Normal"/>
-    <w:next w:val="Normal"/>
+    <w:basedOn w:val="a"/>
+    <w:next w:val="a"/>
     <w:autoRedefine/>
     <w:semiHidden/>
     <w:rsid w:val="00231DCA"/>
@@ -8184,10 +8198,10 @@
       <w:szCs w:val="24"/>
     </w:rPr>
   </w:style>
-  <w:style w:type="paragraph" w:styleId="TOC7">
+  <w:style w:type="paragraph" w:styleId="72">
     <w:name w:val="toc 7"/>
-    <w:basedOn w:val="Normal"/>
-    <w:next w:val="Normal"/>
+    <w:basedOn w:val="a"/>
+    <w:next w:val="a"/>
     <w:autoRedefine/>
     <w:semiHidden/>
     <w:rsid w:val="00231DCA"/>
@@ -8201,10 +8215,10 @@
       <w:szCs w:val="24"/>
     </w:rPr>
   </w:style>
-  <w:style w:type="paragraph" w:styleId="TOC8">
+  <w:style w:type="paragraph" w:styleId="82">
     <w:name w:val="toc 8"/>
-    <w:basedOn w:val="Normal"/>
-    <w:next w:val="Normal"/>
+    <w:basedOn w:val="a"/>
+    <w:next w:val="a"/>
     <w:autoRedefine/>
     <w:semiHidden/>
     <w:rsid w:val="00231DCA"/>
@@ -8218,10 +8232,10 @@
       <w:szCs w:val="24"/>
     </w:rPr>
   </w:style>
-  <w:style w:type="paragraph" w:styleId="TOC9">
+  <w:style w:type="paragraph" w:styleId="92">
     <w:name w:val="toc 9"/>
-    <w:basedOn w:val="Normal"/>
-    <w:next w:val="Normal"/>
+    <w:basedOn w:val="a"/>
+    <w:next w:val="a"/>
     <w:autoRedefine/>
     <w:semiHidden/>
     <w:rsid w:val="00231DCA"/>
@@ -8235,10 +8249,10 @@
       <w:szCs w:val="24"/>
     </w:rPr>
   </w:style>
-  <w:style w:type="paragraph" w:styleId="BodyText">
+  <w:style w:type="paragraph" w:styleId="aa">
     <w:name w:val="Body Text"/>
-    <w:basedOn w:val="Normal"/>
-    <w:link w:val="BodyTextChar"/>
+    <w:basedOn w:val="a"/>
+    <w:link w:val="afc"/>
     <w:rsid w:val="00603503"/>
     <w:pPr>
       <w:spacing w:before="120" w:after="120" w:line="240" w:lineRule="auto"/>
@@ -8249,9 +8263,9 @@
       <w:szCs w:val="24"/>
     </w:rPr>
   </w:style>
-  <w:style w:type="character" w:customStyle="1" w:styleId="BodyTextChar">
-    <w:name w:val="Body Text Char"/>
-    <w:link w:val="BodyText"/>
+  <w:style w:type="character" w:customStyle="1" w:styleId="afc">
+    <w:name w:val="Основной текст Знак"/>
+    <w:link w:val="aa"/>
     <w:rsid w:val="00603503"/>
     <w:rPr>
       <w:rFonts w:eastAsia="Times New Roman"/>
@@ -8269,7 +8283,7 @@
   </w:style>
   <w:style w:type="paragraph" w:customStyle="1" w:styleId="BodyTextBold">
     <w:name w:val="Body Text Bold"/>
-    <w:basedOn w:val="BodyText"/>
+    <w:basedOn w:val="aa"/>
     <w:next w:val="BodyTextL25"/>
     <w:link w:val="BodyTextBoldChar"/>
     <w:qFormat/>
@@ -8280,7 +8294,7 @@
   </w:style>
   <w:style w:type="character" w:customStyle="1" w:styleId="CMDChar">
     <w:name w:val="CMD Char"/>
-    <w:basedOn w:val="DefaultParagraphFont"/>
+    <w:basedOn w:val="a0"/>
     <w:link w:val="CMD"/>
     <w:rsid w:val="0010436E"/>
     <w:rPr>
@@ -8290,7 +8304,7 @@
   </w:style>
   <w:style w:type="character" w:customStyle="1" w:styleId="BodyTextBoldChar">
     <w:name w:val="Body Text Bold Char"/>
-    <w:basedOn w:val="BodyTextChar"/>
+    <w:basedOn w:val="afc"/>
     <w:link w:val="BodyTextBold"/>
     <w:rsid w:val="00C73E03"/>
     <w:rPr>
@@ -8299,11 +8313,11 @@
       <w:szCs w:val="24"/>
     </w:rPr>
   </w:style>
-  <w:style w:type="paragraph" w:styleId="Title">
+  <w:style w:type="paragraph" w:styleId="afd">
     <w:name w:val="Title"/>
-    <w:basedOn w:val="Normal"/>
+    <w:basedOn w:val="a"/>
     <w:next w:val="BodyTextL25"/>
-    <w:link w:val="TitleChar"/>
+    <w:link w:val="afe"/>
     <w:qFormat/>
     <w:rsid w:val="00A33890"/>
     <w:pPr>
@@ -8318,10 +8332,10 @@
       <w:szCs w:val="56"/>
     </w:rPr>
   </w:style>
-  <w:style w:type="character" w:customStyle="1" w:styleId="TitleChar">
-    <w:name w:val="Title Char"/>
-    <w:basedOn w:val="DefaultParagraphFont"/>
-    <w:link w:val="Title"/>
+  <w:style w:type="character" w:customStyle="1" w:styleId="afe">
+    <w:name w:val="Название Знак"/>
+    <w:basedOn w:val="a0"/>
+    <w:link w:val="afd"/>
     <w:rsid w:val="00A33890"/>
     <w:rPr>
       <w:rFonts w:eastAsiaTheme="majorEastAsia" w:cstheme="majorBidi"/>
@@ -8333,12 +8347,13 @@
   </w:style>
   <w:style w:type="table" w:customStyle="1" w:styleId="LabTableStyle1">
     <w:name w:val="Lab_Table_Style1"/>
-    <w:basedOn w:val="TableNormal"/>
+    <w:basedOn w:val="a1"/>
     <w:uiPriority w:val="99"/>
     <w:qFormat/>
     <w:rsid w:val="00C77B29"/>
     <w:tblPr>
       <w:jc w:val="center"/>
+      <w:tblInd w:w="0" w:type="dxa"/>
       <w:tblBorders>
         <w:top w:val="single" w:sz="2" w:space="0" w:color="auto"/>
         <w:left w:val="single" w:sz="2" w:space="0" w:color="auto"/>
@@ -8388,9 +8403,9 @@
       </w:tcPr>
     </w:tblStylePr>
   </w:style>
-  <w:style w:type="character" w:styleId="PlaceholderText">
+  <w:style w:type="character" w:styleId="aff">
     <w:name w:val="Placeholder Text"/>
-    <w:basedOn w:val="DefaultParagraphFont"/>
+    <w:basedOn w:val="a0"/>
     <w:uiPriority w:val="99"/>
     <w:semiHidden/>
     <w:rsid w:val="00FA154B"/>
@@ -8431,7 +8446,7 @@
   </w:style>
   <w:style w:type="character" w:customStyle="1" w:styleId="BodyTextL25Char">
     <w:name w:val="Body Text L25 Char"/>
-    <w:basedOn w:val="DefaultParagraphFont"/>
+    <w:basedOn w:val="a0"/>
     <w:link w:val="BodyTextL25"/>
     <w:rsid w:val="00490807"/>
     <w:rPr>
@@ -8463,7 +8478,7 @@
   </w:style>
   <w:style w:type="paragraph" w:customStyle="1" w:styleId="LabTitle">
     <w:name w:val="Lab Title"/>
-    <w:basedOn w:val="Normal"/>
+    <w:basedOn w:val="a"/>
     <w:qFormat/>
     <w:rsid w:val="00675A52"/>
     <w:rPr>
@@ -8473,7 +8488,7 @@
   </w:style>
   <w:style w:type="paragraph" w:customStyle="1" w:styleId="BodyText1">
     <w:name w:val="Body Text1"/>
-    <w:basedOn w:val="Normal"/>
+    <w:basedOn w:val="a"/>
     <w:qFormat/>
     <w:rsid w:val="00675A52"/>
     <w:pPr>
@@ -8483,9 +8498,9 @@
       <w:sz w:val="20"/>
     </w:rPr>
   </w:style>
-  <w:style w:type="paragraph" w:styleId="ListParagraph">
+  <w:style w:type="paragraph" w:styleId="aff0">
     <w:name w:val="List Paragraph"/>
-    <w:basedOn w:val="Normal"/>
+    <w:basedOn w:val="a"/>
     <w:uiPriority w:val="34"/>
     <w:unhideWhenUsed/>
     <w:qFormat/>
@@ -8494,7 +8509,7 @@
       <w:ind w:left="720"/>
     </w:pPr>
   </w:style>
-  <w:style w:type="paragraph" w:styleId="Revision">
+  <w:style w:type="paragraph" w:styleId="aff1">
     <w:name w:val="Revision"/>
     <w:hidden/>
     <w:uiPriority w:val="99"/>
@@ -8518,7 +8533,7 @@
 </file>
 
 <file path=word/glossary/document.xml><?xml version="1.0" encoding="utf-8"?>
-<w:glossaryDocument xmlns:wpc="http://schemas.microsoft.com/office/word/2010/wordprocessingCanvas" xmlns:cx="http://schemas.microsoft.com/office/drawing/2014/chartex" xmlns:cx1="http://schemas.microsoft.com/office/drawing/2015/9/8/chartex" xmlns:cx2="http://schemas.microsoft.com/office/drawing/2015/10/21/chartex" xmlns:cx3="http://schemas.microsoft.com/office/drawing/2016/5/9/chartex" xmlns:cx4="http://schemas.microsoft.com/office/drawing/2016/5/10/chartex" xmlns:cx5="http://schemas.microsoft.com/office/drawing/2016/5/11/chartex" xmlns:cx6="http://schemas.microsoft.com/office/drawing/2016/5/12/chartex" xmlns:cx7="http://schemas.microsoft.com/office/drawing/2016/5/13/chartex" xmlns:cx8="http://schemas.microsoft.com/office/drawing/2016/5/14/chartex" xmlns:mc="http://schemas.openxmlformats.org/markup-compatibility/2006" xmlns:aink="http://schemas.microsoft.com/office/drawing/2016/ink" xmlns:am3d="http://schemas.microsoft.com/office/drawing/2017/model3d" xmlns:o="urn:schemas-microsoft-com:office:office" xmlns:r="http://schemas.openxmlformats.org/officeDocument/2006/relationships" xmlns:m="http://schemas.openxmlformats.org/officeDocument/2006/math" xmlns:v="urn:schemas-microsoft-com:vml" xmlns:wp14="http://schemas.microsoft.com/office/word/2010/wordprocessingDrawing" xmlns:wp="http://schemas.openxmlformats.org/drawingml/2006/wordprocessingDrawing" xmlns:w10="urn:schemas-microsoft-com:office:word" xmlns:w="http://schemas.openxmlformats.org/wordprocessingml/2006/main" xmlns:w14="http://schemas.microsoft.com/office/word/2010/wordml" xmlns:w15="http://schemas.microsoft.com/office/word/2012/wordml" xmlns:w16cid="http://schemas.microsoft.com/office/word/2016/wordml/cid" xmlns:w16se="http://schemas.microsoft.com/office/word/2015/wordml/symex" xmlns:wpg="http://schemas.microsoft.com/office/word/2010/wordprocessingGroup" xmlns:wpi="http://schemas.microsoft.com/office/word/2010/wordprocessingInk" xmlns:wne="http://schemas.microsoft.com/office/word/2006/wordml" xmlns:wps="http://schemas.microsoft.com/office/word/2010/wordprocessingShape" mc:Ignorable="w14 w15 w16se w16cid wp14">
+<w:glossaryDocument xmlns:wpc="http://schemas.microsoft.com/office/word/2010/wordprocessingCanvas" xmlns:mc="http://schemas.openxmlformats.org/markup-compatibility/2006" xmlns:o="urn:schemas-microsoft-com:office:office" xmlns:r="http://schemas.openxmlformats.org/officeDocument/2006/relationships" xmlns:m="http://schemas.openxmlformats.org/officeDocument/2006/math" xmlns:v="urn:schemas-microsoft-com:vml" xmlns:wp14="http://schemas.microsoft.com/office/word/2010/wordprocessingDrawing" xmlns:wp="http://schemas.openxmlformats.org/drawingml/2006/wordprocessingDrawing" xmlns:w10="urn:schemas-microsoft-com:office:word" xmlns:w="http://schemas.openxmlformats.org/wordprocessingml/2006/main" xmlns:w14="http://schemas.microsoft.com/office/word/2010/wordml" xmlns:w15="http://schemas.microsoft.com/office/word/2012/wordml" xmlns:wpg="http://schemas.microsoft.com/office/word/2010/wordprocessingGroup" xmlns:wpi="http://schemas.microsoft.com/office/word/2010/wordprocessingInk" xmlns:wne="http://schemas.microsoft.com/office/word/2006/wordml" xmlns:wps="http://schemas.microsoft.com/office/word/2010/wordprocessingShape" mc:Ignorable="w14 w15 wp14">
   <w:docParts>
     <w:docPart>
       <w:docPartPr>
@@ -8542,7 +8557,7 @@
           </w:pPr>
           <w:r>
             <w:rPr>
-              <w:rStyle w:val="PlaceholderText"/>
+              <w:rStyle w:val="a3"/>
             </w:rPr>
             <w:t>[Title]</w:t>
           </w:r>
@@ -8554,24 +8569,24 @@
 </file>
 
 <file path=word/glossary/fontTable.xml><?xml version="1.0" encoding="utf-8"?>
-<w:fonts xmlns:mc="http://schemas.openxmlformats.org/markup-compatibility/2006" xmlns:r="http://schemas.openxmlformats.org/officeDocument/2006/relationships" xmlns:w="http://schemas.openxmlformats.org/wordprocessingml/2006/main" xmlns:w14="http://schemas.microsoft.com/office/word/2010/wordml" xmlns:w15="http://schemas.microsoft.com/office/word/2012/wordml" xmlns:w16cid="http://schemas.microsoft.com/office/word/2016/wordml/cid" xmlns:w16se="http://schemas.microsoft.com/office/word/2015/wordml/symex" mc:Ignorable="w14 w15 w16se w16cid">
+<w:fonts xmlns:mc="http://schemas.openxmlformats.org/markup-compatibility/2006" xmlns:r="http://schemas.openxmlformats.org/officeDocument/2006/relationships" xmlns:w="http://schemas.openxmlformats.org/wordprocessingml/2006/main" xmlns:w14="http://schemas.microsoft.com/office/word/2010/wordml" xmlns:w15="http://schemas.microsoft.com/office/word/2012/wordml" mc:Ignorable="w14 w15">
   <w:font w:name="Arial">
     <w:panose1 w:val="020B0604020202020204"/>
-    <w:charset w:val="00"/>
+    <w:charset w:val="CC"/>
     <w:family w:val="swiss"/>
     <w:pitch w:val="variable"/>
     <w:sig w:usb0="E0002EFF" w:usb1="C000785B" w:usb2="00000009" w:usb3="00000000" w:csb0="000001FF" w:csb1="00000000"/>
   </w:font>
   <w:font w:name="Times New Roman">
     <w:panose1 w:val="02020603050405020304"/>
-    <w:charset w:val="00"/>
+    <w:charset w:val="CC"/>
     <w:family w:val="roman"/>
     <w:pitch w:val="variable"/>
     <w:sig w:usb0="E0002EFF" w:usb1="C000785B" w:usb2="00000009" w:usb3="00000000" w:csb0="000001FF" w:csb1="00000000"/>
   </w:font>
   <w:font w:name="Courier New">
     <w:panose1 w:val="02070309020205020404"/>
-    <w:charset w:val="00"/>
+    <w:charset w:val="CC"/>
     <w:family w:val="modern"/>
     <w:pitch w:val="fixed"/>
     <w:sig w:usb0="E0002EFF" w:usb1="C0007843" w:usb2="00000009" w:usb3="00000000" w:csb0="000001FF" w:csb1="00000000"/>
@@ -8592,14 +8607,14 @@
   </w:font>
   <w:font w:name="Calibri">
     <w:panose1 w:val="020F0502020204030204"/>
-    <w:charset w:val="00"/>
+    <w:charset w:val="CC"/>
     <w:family w:val="swiss"/>
     <w:pitch w:val="variable"/>
-    <w:sig w:usb0="E4002EFF" w:usb1="C000247B" w:usb2="00000009" w:usb3="00000000" w:csb0="000001FF" w:csb1="00000000"/>
+    <w:sig w:usb0="E0002EFF" w:usb1="C000247B" w:usb2="00000009" w:usb3="00000000" w:csb0="000001FF" w:csb1="00000000"/>
   </w:font>
   <w:font w:name="Tahoma">
     <w:panose1 w:val="020B0604030504040204"/>
-    <w:charset w:val="00"/>
+    <w:charset w:val="CC"/>
     <w:family w:val="swiss"/>
     <w:pitch w:val="variable"/>
     <w:sig w:usb0="E1002EFF" w:usb1="C000605B" w:usb2="00000029" w:usb3="00000000" w:csb0="000101FF" w:csb1="00000000"/>
@@ -8614,30 +8629,14 @@
   </w:font>
   <w:font w:name="Cambria">
     <w:panose1 w:val="02040503050406030204"/>
-    <w:charset w:val="00"/>
+    <w:charset w:val="CC"/>
     <w:family w:val="roman"/>
     <w:pitch w:val="variable"/>
     <w:sig w:usb0="E00006FF" w:usb1="420024FF" w:usb2="02000000" w:usb3="00000000" w:csb0="0000019F" w:csb1="00000000"/>
   </w:font>
-  <w:font w:name="DengXian">
-    <w:altName w:val="等线"/>
-    <w:panose1 w:val="02010600030101010101"/>
-    <w:charset w:val="86"/>
-    <w:family w:val="auto"/>
-    <w:pitch w:val="variable"/>
-    <w:sig w:usb0="A00002BF" w:usb1="38CF7CFA" w:usb2="00000016" w:usb3="00000000" w:csb0="0004000F" w:csb1="00000000"/>
-  </w:font>
-  <w:font w:name="DengXian Light">
-    <w:altName w:val="等线 Light"/>
-    <w:panose1 w:val="02010600030101010101"/>
-    <w:charset w:val="86"/>
-    <w:family w:val="auto"/>
-    <w:pitch w:val="variable"/>
-    <w:sig w:usb0="A00002BF" w:usb1="38CF7CFA" w:usb2="00000016" w:usb3="00000000" w:csb0="0004000F" w:csb1="00000000"/>
-  </w:font>
   <w:font w:name="Calibri Light">
     <w:panose1 w:val="020F0302020204030204"/>
-    <w:charset w:val="00"/>
+    <w:charset w:val="CC"/>
     <w:family w:val="swiss"/>
     <w:pitch w:val="variable"/>
     <w:sig w:usb0="E0002AFF" w:usb1="C000247B" w:usb2="00000009" w:usb3="00000000" w:csb0="000001FF" w:csb1="00000000"/>
@@ -8646,7 +8645,7 @@
 </file>
 
 <file path=word/glossary/settings.xml><?xml version="1.0" encoding="utf-8"?>
-<w:settings xmlns:mc="http://schemas.openxmlformats.org/markup-compatibility/2006" xmlns:o="urn:schemas-microsoft-com:office:office" xmlns:r="http://schemas.openxmlformats.org/officeDocument/2006/relationships" xmlns:m="http://schemas.openxmlformats.org/officeDocument/2006/math" xmlns:v="urn:schemas-microsoft-com:vml" xmlns:w10="urn:schemas-microsoft-com:office:word" xmlns:w="http://schemas.openxmlformats.org/wordprocessingml/2006/main" xmlns:w14="http://schemas.microsoft.com/office/word/2010/wordml" xmlns:w15="http://schemas.microsoft.com/office/word/2012/wordml" xmlns:w16cid="http://schemas.microsoft.com/office/word/2016/wordml/cid" xmlns:w16se="http://schemas.microsoft.com/office/word/2015/wordml/symex" xmlns:sl="http://schemas.openxmlformats.org/schemaLibrary/2006/main" mc:Ignorable="w14 w15 w16se w16cid">
+<w:settings xmlns:mc="http://schemas.openxmlformats.org/markup-compatibility/2006" xmlns:o="urn:schemas-microsoft-com:office:office" xmlns:r="http://schemas.openxmlformats.org/officeDocument/2006/relationships" xmlns:m="http://schemas.openxmlformats.org/officeDocument/2006/math" xmlns:v="urn:schemas-microsoft-com:vml" xmlns:w10="urn:schemas-microsoft-com:office:word" xmlns:w="http://schemas.openxmlformats.org/wordprocessingml/2006/main" xmlns:w14="http://schemas.microsoft.com/office/word/2010/wordml" xmlns:w15="http://schemas.microsoft.com/office/word/2012/wordml" xmlns:sl="http://schemas.openxmlformats.org/schemaLibrary/2006/main" mc:Ignorable="w14 w15">
   <w:view w:val="normal"/>
   <w:defaultTabStop w:val="720"/>
   <w:characterSpacingControl w:val="doNotCompress"/>
@@ -8657,11 +8656,11 @@
     <w:compatSetting w:name="enableOpenTypeFeatures" w:uri="http://schemas.microsoft.com/office/word" w:val="1"/>
     <w:compatSetting w:name="doNotFlipMirrorIndents" w:uri="http://schemas.microsoft.com/office/word" w:val="1"/>
     <w:compatSetting w:name="differentiateMultirowTableHeaders" w:uri="http://schemas.microsoft.com/office/word" w:val="1"/>
-    <w:compatSetting w:name="useWord2013TrackBottomHyphenation" w:uri="http://schemas.microsoft.com/office/word" w:val="0"/>
   </w:compat>
   <w:rsids>
     <w:rsidRoot w:val="008432C4"/>
     <w:rsid w:val="00313464"/>
+    <w:rsid w:val="007C1332"/>
     <w:rsid w:val="008432C4"/>
     <w:rsid w:val="00A90719"/>
     <w:rsid w:val="00BC2C5B"/>
@@ -8683,14 +8682,14 @@
   </m:mathPr>
   <w:themeFontLang w:val="en-US" w:eastAsia="zh-CN"/>
   <w:clrSchemeMapping w:bg1="light1" w:t1="dark1" w:bg2="light2" w:t2="dark2" w:accent1="accent1" w:accent2="accent2" w:accent3="accent3" w:accent4="accent4" w:accent5="accent5" w:accent6="accent6" w:hyperlink="hyperlink" w:followedHyperlink="followedHyperlink"/>
-  <w:decimalSymbol w:val="."/>
-  <w:listSeparator w:val=","/>
+  <w:decimalSymbol w:val=","/>
+  <w:listSeparator w:val=";"/>
   <w15:chartTrackingRefBased/>
 </w:settings>
 </file>
 
 <file path=word/glossary/styles.xml><?xml version="1.0" encoding="utf-8"?>
-<w:styles xmlns:mc="http://schemas.openxmlformats.org/markup-compatibility/2006" xmlns:r="http://schemas.openxmlformats.org/officeDocument/2006/relationships" xmlns:w="http://schemas.openxmlformats.org/wordprocessingml/2006/main" xmlns:w14="http://schemas.microsoft.com/office/word/2010/wordml" xmlns:w15="http://schemas.microsoft.com/office/word/2012/wordml" xmlns:w16cid="http://schemas.microsoft.com/office/word/2016/wordml/cid" xmlns:w16se="http://schemas.microsoft.com/office/word/2015/wordml/symex" mc:Ignorable="w14 w15 w16se w16cid">
+<w:styles xmlns:mc="http://schemas.openxmlformats.org/markup-compatibility/2006" xmlns:r="http://schemas.openxmlformats.org/officeDocument/2006/relationships" xmlns:w="http://schemas.openxmlformats.org/wordprocessingml/2006/main" xmlns:w14="http://schemas.microsoft.com/office/word/2010/wordml" xmlns:w15="http://schemas.microsoft.com/office/word/2012/wordml" mc:Ignorable="w14 w15">
   <w:docDefaults>
     <w:rPrDefault>
       <w:rPr>
@@ -8706,7 +8705,7 @@
       </w:pPr>
     </w:pPrDefault>
   </w:docDefaults>
-  <w:latentStyles w:defLockedState="0" w:defUIPriority="99" w:defSemiHidden="0" w:defUnhideWhenUsed="0" w:defQFormat="0" w:count="375">
+  <w:latentStyles w:defLockedState="0" w:defUIPriority="99" w:defSemiHidden="0" w:defUnhideWhenUsed="0" w:defQFormat="0" w:count="371">
     <w:lsdException w:name="Normal" w:uiPriority="0" w:qFormat="1"/>
     <w:lsdException w:name="heading 1" w:uiPriority="9" w:qFormat="1"/>
     <w:lsdException w:name="heading 2" w:semiHidden="1" w:uiPriority="9" w:unhideWhenUsed="1" w:qFormat="1"/>
@@ -9078,22 +9077,18 @@
     <w:lsdException w:name="List Table 5 Dark Accent 6" w:uiPriority="50"/>
     <w:lsdException w:name="List Table 6 Colorful Accent 6" w:uiPriority="51"/>
     <w:lsdException w:name="List Table 7 Colorful Accent 6" w:uiPriority="52"/>
-    <w:lsdException w:name="Mention" w:semiHidden="1" w:unhideWhenUsed="1"/>
-    <w:lsdException w:name="Smart Hyperlink" w:semiHidden="1" w:unhideWhenUsed="1"/>
-    <w:lsdException w:name="Hashtag" w:semiHidden="1" w:unhideWhenUsed="1"/>
-    <w:lsdException w:name="Unresolved Mention" w:semiHidden="1" w:unhideWhenUsed="1"/>
   </w:latentStyles>
-  <w:style w:type="paragraph" w:default="1" w:styleId="Normal">
+  <w:style w:type="paragraph" w:default="1" w:styleId="a">
     <w:name w:val="Normal"/>
     <w:qFormat/>
   </w:style>
-  <w:style w:type="character" w:default="1" w:styleId="DefaultParagraphFont">
+  <w:style w:type="character" w:default="1" w:styleId="a0">
     <w:name w:val="Default Paragraph Font"/>
     <w:uiPriority w:val="1"/>
     <w:semiHidden/>
     <w:unhideWhenUsed/>
   </w:style>
-  <w:style w:type="table" w:default="1" w:styleId="TableNormal">
+  <w:style w:type="table" w:default="1" w:styleId="a1">
     <w:name w:val="Normal Table"/>
     <w:uiPriority w:val="99"/>
     <w:semiHidden/>
@@ -9108,15 +9103,15 @@
       </w:tblCellMar>
     </w:tblPr>
   </w:style>
-  <w:style w:type="numbering" w:default="1" w:styleId="NoList">
+  <w:style w:type="numbering" w:default="1" w:styleId="a2">
     <w:name w:val="No List"/>
     <w:uiPriority w:val="99"/>
     <w:semiHidden/>
     <w:unhideWhenUsed/>
   </w:style>
-  <w:style w:type="character" w:styleId="PlaceholderText">
+  <w:style w:type="character" w:styleId="a3">
     <w:name w:val="Placeholder Text"/>
-    <w:basedOn w:val="DefaultParagraphFont"/>
+    <w:basedOn w:val="a0"/>
     <w:uiPriority w:val="99"/>
     <w:semiHidden/>
     <w:rPr>
@@ -9130,7 +9125,7 @@
 </file>
 
 <file path=word/glossary/webSettings.xml><?xml version="1.0" encoding="utf-8"?>
-<w:webSettings xmlns:mc="http://schemas.openxmlformats.org/markup-compatibility/2006" xmlns:r="http://schemas.openxmlformats.org/officeDocument/2006/relationships" xmlns:w="http://schemas.openxmlformats.org/wordprocessingml/2006/main" xmlns:w14="http://schemas.microsoft.com/office/word/2010/wordml" xmlns:w15="http://schemas.microsoft.com/office/word/2012/wordml" xmlns:w16cid="http://schemas.microsoft.com/office/word/2016/wordml/cid" xmlns:w16se="http://schemas.microsoft.com/office/word/2015/wordml/symex" mc:Ignorable="w14 w15 w16se w16cid">
+<w:webSettings xmlns:mc="http://schemas.openxmlformats.org/markup-compatibility/2006" xmlns:r="http://schemas.openxmlformats.org/officeDocument/2006/relationships" xmlns:w="http://schemas.openxmlformats.org/wordprocessingml/2006/main" xmlns:w14="http://schemas.microsoft.com/office/word/2010/wordml" xmlns:w15="http://schemas.microsoft.com/office/word/2012/wordml" mc:Ignorable="w14 w15">
   <w:optimizeForBrowser/>
   <w:allowPNG/>
 </w:webSettings>
@@ -9426,7 +9421,7 @@
 </file>
 
 <file path=customXml/itemProps1.xml><?xml version="1.0" encoding="utf-8"?>
-<ds:datastoreItem xmlns:ds="http://schemas.openxmlformats.org/officeDocument/2006/customXml" ds:itemID="{F6AB2B9B-22FF-40AF-A188-9B5CFBCB00FB}">
+<ds:datastoreItem xmlns:ds="http://schemas.openxmlformats.org/officeDocument/2006/customXml" ds:itemID="{D51DC6DB-A78E-4511-A550-49E8BFFFB27D}">
   <ds:schemaRefs>
     <ds:schemaRef ds:uri="http://schemas.openxmlformats.org/officeDocument/2006/bibliography"/>
   </ds:schemaRefs>

</xml_diff>